<commit_message>
V0.6 de SRS V1.4 de SPMP
</commit_message>
<xml_diff>
--- a/Proyecto/Tercer Incremento - Segunda Entrega/Documentos/(SnoutPoint)-Casos de Uso.docx
+++ b/Proyecto/Tercer Incremento - Segunda Entrega/Documentos/(SnoutPoint)-Casos de Uso.docx
@@ -67,6 +67,7 @@
                 <w:dataBinding w:prefixMappings="xmlns:ns0='http://schemas.openxmlformats.org/package/2006/metadata/core-properties' xmlns:ns1='http://purl.org/dc/elements/1.1/'" w:xpath="/ns0:coreProperties[1]/ns1:title[1]" w:storeItemID="{6C3C8BC8-F283-45AE-878A-BAB7291924A1}"/>
                 <w:text/>
               </w:sdtPr>
+              <w:sdtEndPr/>
               <w:sdtContent>
                 <w:tc>
                   <w:tcPr>
@@ -110,6 +111,7 @@
                 <w:dataBinding w:prefixMappings="xmlns:ns0='http://schemas.openxmlformats.org/package/2006/metadata/core-properties' xmlns:ns1='http://purl.org/dc/elements/1.1/'" w:xpath="/ns0:coreProperties[1]/ns1:subject[1]" w:storeItemID="{6C3C8BC8-F283-45AE-878A-BAB7291924A1}"/>
                 <w:text/>
               </w:sdtPr>
+              <w:sdtEndPr/>
               <w:sdtContent>
                 <w:tc>
                   <w:tcPr>
@@ -2888,7 +2890,78 @@
           <w:szCs w:val="24"/>
           <w:lang w:val="es-CO"/>
         </w:rPr>
-        <w:t>(I)</w:t>
+        <w:t xml:space="preserve">(I) </w:t>
+      </w:r>
+      <w:r>
+        <w:rPr>
+          <w:rFonts w:ascii="Tahoma" w:hAnsi="Tahoma" w:cs="Tahoma"/>
+          <w:sz w:val="24"/>
+          <w:szCs w:val="24"/>
+          <w:lang w:val="es-CO"/>
+        </w:rPr>
+        <w:t>Al ingresar el nombre completo</w:t>
+      </w:r>
+      <w:r>
+        <w:rPr>
+          <w:rFonts w:ascii="Tahoma" w:hAnsi="Tahoma" w:cs="Tahoma"/>
+          <w:sz w:val="24"/>
+          <w:szCs w:val="24"/>
+          <w:lang w:val="es-CO"/>
+        </w:rPr>
+        <w:t>,</w:t>
+      </w:r>
+      <w:r>
+        <w:rPr>
+          <w:rFonts w:ascii="Tahoma" w:hAnsi="Tahoma" w:cs="Tahoma"/>
+          <w:sz w:val="24"/>
+          <w:szCs w:val="24"/>
+          <w:lang w:val="es-CO"/>
+        </w:rPr>
+        <w:t xml:space="preserve"> solo se deben ingresar letras evitando números o caracteres especiales.</w:t>
+      </w:r>
+    </w:p>
+    <w:p>
+      <w:pPr>
+        <w:pStyle w:val="Prrafodelista"/>
+        <w:numPr>
+          <w:ilvl w:val="1"/>
+          <w:numId w:val="12"/>
+        </w:numPr>
+        <w:spacing w:after="160" w:line="240" w:lineRule="auto"/>
+        <w:rPr>
+          <w:rFonts w:ascii="Tahoma" w:hAnsi="Tahoma" w:cs="Tahoma"/>
+          <w:noProof/>
+          <w:sz w:val="24"/>
+          <w:szCs w:val="24"/>
+          <w:lang w:val="es-CO"/>
+        </w:rPr>
+      </w:pPr>
+      <w:r>
+        <w:rPr>
+          <w:rFonts w:ascii="Tahoma" w:hAnsi="Tahoma" w:cs="Tahoma"/>
+          <w:sz w:val="24"/>
+          <w:szCs w:val="24"/>
+          <w:lang w:val="es-CO"/>
+        </w:rPr>
+        <w:t xml:space="preserve">(I) </w:t>
+      </w:r>
+      <w:r>
+        <w:rPr>
+          <w:rFonts w:ascii="Tahoma" w:hAnsi="Tahoma" w:cs="Tahoma"/>
+          <w:sz w:val="24"/>
+          <w:szCs w:val="24"/>
+          <w:lang w:val="es-CO"/>
+        </w:rPr>
+        <w:t xml:space="preserve">Al ingresar el correo electrónico, </w:t>
+      </w:r>
+      <w:r>
+        <w:rPr>
+          <w:rFonts w:ascii="Tahoma" w:hAnsi="Tahoma" w:cs="Tahoma"/>
+          <w:sz w:val="24"/>
+          <w:szCs w:val="24"/>
+          <w:lang w:val="es-CO"/>
+        </w:rPr>
+        <w:t>debe poner la expresión regular correcta de esta (nombre@dominio.com)</w:t>
       </w:r>
       <w:r>
         <w:rPr>
@@ -2906,25 +2979,7 @@
           <w:szCs w:val="24"/>
           <w:lang w:val="es-CO"/>
         </w:rPr>
-        <w:t>Al ingresar el nombre completo</w:t>
-      </w:r>
-      <w:r>
-        <w:rPr>
-          <w:rFonts w:ascii="Tahoma" w:hAnsi="Tahoma" w:cs="Tahoma"/>
-          <w:sz w:val="24"/>
-          <w:szCs w:val="24"/>
-          <w:lang w:val="es-CO"/>
-        </w:rPr>
-        <w:t>,</w:t>
-      </w:r>
-      <w:r>
-        <w:rPr>
-          <w:rFonts w:ascii="Tahoma" w:hAnsi="Tahoma" w:cs="Tahoma"/>
-          <w:sz w:val="24"/>
-          <w:szCs w:val="24"/>
-          <w:lang w:val="es-CO"/>
-        </w:rPr>
-        <w:t xml:space="preserve"> solo se deben ingresar letras evitando números o caracteres especiales.</w:t>
+        <w:t xml:space="preserve"> </w:t>
       </w:r>
     </w:p>
     <w:p>
@@ -2950,52 +3005,43 @@
           <w:szCs w:val="24"/>
           <w:lang w:val="es-CO"/>
         </w:rPr>
-        <w:t>(I)</w:t>
-      </w:r>
-      <w:r>
-        <w:rPr>
-          <w:rFonts w:ascii="Tahoma" w:hAnsi="Tahoma" w:cs="Tahoma"/>
-          <w:sz w:val="24"/>
-          <w:szCs w:val="24"/>
-          <w:lang w:val="es-CO"/>
-        </w:rPr>
-        <w:t xml:space="preserve"> </w:t>
-      </w:r>
-      <w:r>
-        <w:rPr>
-          <w:rFonts w:ascii="Tahoma" w:hAnsi="Tahoma" w:cs="Tahoma"/>
-          <w:sz w:val="24"/>
-          <w:szCs w:val="24"/>
-          <w:lang w:val="es-CO"/>
-        </w:rPr>
-        <w:t xml:space="preserve">Al ingresar el correo electrónico, </w:t>
-      </w:r>
-      <w:r>
-        <w:rPr>
-          <w:rFonts w:ascii="Tahoma" w:hAnsi="Tahoma" w:cs="Tahoma"/>
-          <w:sz w:val="24"/>
-          <w:szCs w:val="24"/>
-          <w:lang w:val="es-CO"/>
-        </w:rPr>
-        <w:t>debe poner la expresión regular correcta de esta (nombre@dominio.com)</w:t>
-      </w:r>
-      <w:r>
-        <w:rPr>
-          <w:rFonts w:ascii="Tahoma" w:hAnsi="Tahoma" w:cs="Tahoma"/>
-          <w:sz w:val="24"/>
-          <w:szCs w:val="24"/>
-          <w:lang w:val="es-CO"/>
-        </w:rPr>
-        <w:t xml:space="preserve"> </w:t>
-      </w:r>
-      <w:r>
-        <w:rPr>
-          <w:rFonts w:ascii="Tahoma" w:hAnsi="Tahoma" w:cs="Tahoma"/>
-          <w:sz w:val="24"/>
-          <w:szCs w:val="24"/>
-          <w:lang w:val="es-CO"/>
-        </w:rPr>
-        <w:t xml:space="preserve"> </w:t>
+        <w:t xml:space="preserve">(II) </w:t>
+      </w:r>
+      <w:r>
+        <w:rPr>
+          <w:rFonts w:ascii="Tahoma" w:hAnsi="Tahoma" w:cs="Tahoma"/>
+          <w:sz w:val="24"/>
+          <w:szCs w:val="24"/>
+          <w:lang w:val="es-CO"/>
+        </w:rPr>
+        <w:t xml:space="preserve">El usuario o correo ya están en uso, por lo tanto tiene que elegir </w:t>
+      </w:r>
+      <w:r>
+        <w:rPr>
+          <w:rFonts w:ascii="Tahoma" w:hAnsi="Tahoma" w:cs="Tahoma"/>
+          <w:sz w:val="24"/>
+          <w:szCs w:val="24"/>
+          <w:lang w:val="es-CO"/>
+        </w:rPr>
+        <w:t>otro</w:t>
+      </w:r>
+      <w:r>
+        <w:rPr>
+          <w:rFonts w:ascii="Tahoma" w:hAnsi="Tahoma" w:cs="Tahoma"/>
+          <w:sz w:val="24"/>
+          <w:szCs w:val="24"/>
+          <w:lang w:val="es-CO"/>
+        </w:rPr>
+        <w:t xml:space="preserve"> correo electrónico</w:t>
+      </w:r>
+      <w:r>
+        <w:rPr>
+          <w:rFonts w:ascii="Tahoma" w:hAnsi="Tahoma" w:cs="Tahoma"/>
+          <w:sz w:val="24"/>
+          <w:szCs w:val="24"/>
+          <w:lang w:val="es-CO"/>
+        </w:rPr>
+        <w:t xml:space="preserve"> o no podrá registrarse.</w:t>
       </w:r>
     </w:p>
     <w:p>
@@ -3017,56 +3063,52 @@
       <w:r>
         <w:rPr>
           <w:rFonts w:ascii="Tahoma" w:hAnsi="Tahoma" w:cs="Tahoma"/>
-          <w:sz w:val="24"/>
-          <w:szCs w:val="24"/>
-          <w:lang w:val="es-CO"/>
-        </w:rPr>
-        <w:t>(II)</w:t>
-      </w:r>
-      <w:r>
-        <w:rPr>
-          <w:rFonts w:ascii="Tahoma" w:hAnsi="Tahoma" w:cs="Tahoma"/>
-          <w:sz w:val="24"/>
-          <w:szCs w:val="24"/>
-          <w:lang w:val="es-CO"/>
-        </w:rPr>
-        <w:t xml:space="preserve"> </w:t>
-      </w:r>
-      <w:r>
-        <w:rPr>
-          <w:rFonts w:ascii="Tahoma" w:hAnsi="Tahoma" w:cs="Tahoma"/>
-          <w:sz w:val="24"/>
-          <w:szCs w:val="24"/>
-          <w:lang w:val="es-CO"/>
-        </w:rPr>
-        <w:t xml:space="preserve">El usuario o correo ya están en uso, por lo tanto tiene que elegir </w:t>
-      </w:r>
-      <w:r>
-        <w:rPr>
-          <w:rFonts w:ascii="Tahoma" w:hAnsi="Tahoma" w:cs="Tahoma"/>
-          <w:sz w:val="24"/>
-          <w:szCs w:val="24"/>
-          <w:lang w:val="es-CO"/>
-        </w:rPr>
-        <w:t>otro</w:t>
-      </w:r>
-      <w:r>
-        <w:rPr>
-          <w:rFonts w:ascii="Tahoma" w:hAnsi="Tahoma" w:cs="Tahoma"/>
-          <w:sz w:val="24"/>
-          <w:szCs w:val="24"/>
-          <w:lang w:val="es-CO"/>
-        </w:rPr>
-        <w:t xml:space="preserve"> correo electrónico</w:t>
-      </w:r>
-      <w:r>
-        <w:rPr>
-          <w:rFonts w:ascii="Tahoma" w:hAnsi="Tahoma" w:cs="Tahoma"/>
-          <w:sz w:val="24"/>
-          <w:szCs w:val="24"/>
-          <w:lang w:val="es-CO"/>
-        </w:rPr>
-        <w:t xml:space="preserve"> o no podrá registrarse.</w:t>
+          <w:noProof/>
+          <w:sz w:val="24"/>
+          <w:szCs w:val="24"/>
+          <w:lang w:val="es-CO"/>
+        </w:rPr>
+        <w:t xml:space="preserve">(III)  </w:t>
+      </w:r>
+      <w:r>
+        <w:rPr>
+          <w:rFonts w:ascii="Tahoma" w:hAnsi="Tahoma" w:cs="Tahoma"/>
+          <w:noProof/>
+          <w:sz w:val="24"/>
+          <w:szCs w:val="24"/>
+          <w:lang w:val="es-CO"/>
+        </w:rPr>
+        <w:t>Si el cliente no acepta teminos y co</w:t>
+      </w:r>
+      <w:r>
+        <w:rPr>
+          <w:rFonts w:ascii="Tahoma" w:hAnsi="Tahoma" w:cs="Tahoma"/>
+          <w:noProof/>
+          <w:sz w:val="24"/>
+          <w:szCs w:val="24"/>
+          <w:lang w:val="es-CO"/>
+        </w:rPr>
+        <w:t>n</w:t>
+      </w:r>
+      <w:r>
+        <w:rPr>
+          <w:rFonts w:ascii="Tahoma" w:hAnsi="Tahoma" w:cs="Tahoma"/>
+          <w:noProof/>
+          <w:sz w:val="24"/>
+          <w:szCs w:val="24"/>
+          <w:lang w:val="es-CO"/>
+        </w:rPr>
+        <w:t>diciones, no puede c</w:t>
+      </w:r>
+      <w:r>
+        <w:rPr>
+          <w:rFonts w:ascii="Tahoma" w:hAnsi="Tahoma" w:cs="Tahoma"/>
+          <w:noProof/>
+          <w:sz w:val="24"/>
+          <w:szCs w:val="24"/>
+          <w:lang w:val="es-CO"/>
+        </w:rPr>
+        <w:t>ontinuar con el registro.</w:t>
       </w:r>
     </w:p>
     <w:p>
@@ -3093,84 +3135,7 @@
           <w:szCs w:val="24"/>
           <w:lang w:val="es-CO"/>
         </w:rPr>
-        <w:t xml:space="preserve">(III)  </w:t>
-      </w:r>
-      <w:r>
-        <w:rPr>
-          <w:rFonts w:ascii="Tahoma" w:hAnsi="Tahoma" w:cs="Tahoma"/>
-          <w:noProof/>
-          <w:sz w:val="24"/>
-          <w:szCs w:val="24"/>
-          <w:lang w:val="es-CO"/>
-        </w:rPr>
-        <w:t>Si el cliente no acepta teminos y co</w:t>
-      </w:r>
-      <w:r>
-        <w:rPr>
-          <w:rFonts w:ascii="Tahoma" w:hAnsi="Tahoma" w:cs="Tahoma"/>
-          <w:noProof/>
-          <w:sz w:val="24"/>
-          <w:szCs w:val="24"/>
-          <w:lang w:val="es-CO"/>
-        </w:rPr>
-        <w:t>n</w:t>
-      </w:r>
-      <w:r>
-        <w:rPr>
-          <w:rFonts w:ascii="Tahoma" w:hAnsi="Tahoma" w:cs="Tahoma"/>
-          <w:noProof/>
-          <w:sz w:val="24"/>
-          <w:szCs w:val="24"/>
-          <w:lang w:val="es-CO"/>
-        </w:rPr>
-        <w:t>diciones, no puede c</w:t>
-      </w:r>
-      <w:r>
-        <w:rPr>
-          <w:rFonts w:ascii="Tahoma" w:hAnsi="Tahoma" w:cs="Tahoma"/>
-          <w:noProof/>
-          <w:sz w:val="24"/>
-          <w:szCs w:val="24"/>
-          <w:lang w:val="es-CO"/>
-        </w:rPr>
-        <w:t>ontinuar con el registro.</w:t>
-      </w:r>
-    </w:p>
-    <w:p>
-      <w:pPr>
-        <w:pStyle w:val="Prrafodelista"/>
-        <w:numPr>
-          <w:ilvl w:val="1"/>
-          <w:numId w:val="12"/>
-        </w:numPr>
-        <w:spacing w:after="160" w:line="240" w:lineRule="auto"/>
-        <w:rPr>
-          <w:rFonts w:ascii="Tahoma" w:hAnsi="Tahoma" w:cs="Tahoma"/>
-          <w:noProof/>
-          <w:sz w:val="24"/>
-          <w:szCs w:val="24"/>
-          <w:lang w:val="es-CO"/>
-        </w:rPr>
-      </w:pPr>
-      <w:r>
-        <w:rPr>
-          <w:rFonts w:ascii="Tahoma" w:hAnsi="Tahoma" w:cs="Tahoma"/>
-          <w:noProof/>
-          <w:sz w:val="24"/>
-          <w:szCs w:val="24"/>
-          <w:lang w:val="es-CO"/>
-        </w:rPr>
-        <w:t>(En todos los pasos)</w:t>
-      </w:r>
-      <w:r>
-        <w:rPr>
-          <w:rFonts w:ascii="Tahoma" w:hAnsi="Tahoma" w:cs="Tahoma"/>
-          <w:noProof/>
-          <w:sz w:val="24"/>
-          <w:szCs w:val="24"/>
-          <w:lang w:val="es-CO"/>
-        </w:rPr>
-        <w:t xml:space="preserve"> </w:t>
+        <w:t xml:space="preserve">(En todos los pasos) </w:t>
       </w:r>
       <w:r>
         <w:rPr>
@@ -3603,7 +3568,25 @@
           <w:szCs w:val="24"/>
           <w:lang w:val="es-CO"/>
         </w:rPr>
-        <w:t xml:space="preserve"> Haberse registrado en la red social, tener una mascota.</w:t>
+        <w:t xml:space="preserve"> Haberse registrado en la red social</w:t>
+      </w:r>
+      <w:r>
+        <w:rPr>
+          <w:rFonts w:ascii="Tahoma" w:hAnsi="Tahoma" w:cs="Tahoma"/>
+          <w:sz w:val="24"/>
+          <w:szCs w:val="24"/>
+          <w:lang w:val="es-CO"/>
+        </w:rPr>
+        <w:t xml:space="preserve"> e iniciado sesión</w:t>
+      </w:r>
+      <w:r>
+        <w:rPr>
+          <w:rFonts w:ascii="Tahoma" w:hAnsi="Tahoma" w:cs="Tahoma"/>
+          <w:sz w:val="24"/>
+          <w:szCs w:val="24"/>
+          <w:lang w:val="es-CO"/>
+        </w:rPr>
+        <w:t>, tener una mascota.</w:t>
       </w:r>
     </w:p>
     <w:p>
@@ -4189,17 +4172,7 @@
           <w:szCs w:val="24"/>
           <w:lang w:val="es-CO"/>
         </w:rPr>
-        <w:t>(En todos los pasos)</w:t>
-      </w:r>
-      <w:r>
-        <w:rPr>
-          <w:rFonts w:ascii="Tahoma" w:hAnsi="Tahoma" w:cs="Tahoma"/>
-          <w:noProof/>
-          <w:sz w:val="24"/>
-          <w:szCs w:val="24"/>
-          <w:lang w:val="es-CO"/>
-        </w:rPr>
-        <w:t xml:space="preserve"> </w:t>
+        <w:t xml:space="preserve">(En todos los pasos) </w:t>
       </w:r>
       <w:r>
         <w:rPr>
@@ -4341,6 +4314,7 @@
           <w:szCs w:val="24"/>
           <w:lang w:val="es-CO"/>
         </w:rPr>
+        <w:lastRenderedPageBreak/>
         <w:t xml:space="preserve">Casos de uso subordinados: N/A. </w:t>
       </w:r>
     </w:p>
@@ -4367,7 +4341,6 @@
           <w:szCs w:val="24"/>
           <w:lang w:val="es-CO"/>
         </w:rPr>
-        <w:lastRenderedPageBreak/>
         <w:t>Canal con el actor principal: por la red, para poder tener conexión con nuestro sistema.</w:t>
       </w:r>
     </w:p>
@@ -4431,6 +4404,8 @@
           <w:lang w:val="es-CO"/>
         </w:rPr>
       </w:pPr>
+      <w:bookmarkStart w:id="0" w:name="_GoBack"/>
+      <w:bookmarkEnd w:id="0"/>
       <w:r>
         <w:rPr>
           <w:rFonts w:ascii="Tahoma" w:hAnsi="Tahoma" w:cs="Tahoma"/>
@@ -4618,7 +4593,16 @@
           <w:szCs w:val="24"/>
           <w:lang w:val="es-CO"/>
         </w:rPr>
-        <w:t xml:space="preserve"> Tener un servicio que ofrecer y una cuenta en SnoutPoint. </w:t>
+        <w:t xml:space="preserve"> Tener un servicio que ofre</w:t>
+      </w:r>
+      <w:r>
+        <w:rPr>
+          <w:rFonts w:ascii="Tahoma" w:hAnsi="Tahoma" w:cs="Tahoma"/>
+          <w:sz w:val="24"/>
+          <w:szCs w:val="24"/>
+          <w:lang w:val="es-CO"/>
+        </w:rPr>
+        <w:t>cer y una cuenta en SnoutPoint con la que inició sesión.</w:t>
       </w:r>
     </w:p>
     <w:p>
@@ -5049,16 +5033,7 @@
           <w:szCs w:val="24"/>
           <w:lang w:val="es-CO"/>
         </w:rPr>
-        <w:t>(I)</w:t>
-      </w:r>
-      <w:r>
-        <w:rPr>
-          <w:rFonts w:ascii="Tahoma" w:hAnsi="Tahoma" w:cs="Tahoma"/>
-          <w:sz w:val="24"/>
-          <w:szCs w:val="24"/>
-          <w:lang w:val="es-CO"/>
-        </w:rPr>
-        <w:t xml:space="preserve"> </w:t>
+        <w:t xml:space="preserve">(I) </w:t>
       </w:r>
       <w:r>
         <w:rPr>
@@ -5093,16 +5068,7 @@
           <w:szCs w:val="24"/>
           <w:lang w:val="es-CO"/>
         </w:rPr>
-        <w:t>(I)</w:t>
-      </w:r>
-      <w:r>
-        <w:rPr>
-          <w:rFonts w:ascii="Tahoma" w:hAnsi="Tahoma" w:cs="Tahoma"/>
-          <w:sz w:val="24"/>
-          <w:szCs w:val="24"/>
-          <w:lang w:val="es-CO"/>
-        </w:rPr>
-        <w:t xml:space="preserve"> </w:t>
+        <w:t xml:space="preserve">(I) </w:t>
       </w:r>
       <w:r>
         <w:rPr>
@@ -5137,16 +5103,7 @@
           <w:szCs w:val="24"/>
           <w:lang w:val="es-CO"/>
         </w:rPr>
-        <w:t>(II)</w:t>
-      </w:r>
-      <w:r>
-        <w:rPr>
-          <w:rFonts w:ascii="Tahoma" w:hAnsi="Tahoma" w:cs="Tahoma"/>
-          <w:sz w:val="24"/>
-          <w:szCs w:val="24"/>
-          <w:lang w:val="es-CO"/>
-        </w:rPr>
-        <w:t xml:space="preserve"> </w:t>
+        <w:t xml:space="preserve">(II) </w:t>
       </w:r>
       <w:r>
         <w:rPr>
@@ -5191,17 +5148,7 @@
           <w:szCs w:val="24"/>
           <w:lang w:val="es-CO"/>
         </w:rPr>
-        <w:t>(III)</w:t>
-      </w:r>
-      <w:r>
-        <w:rPr>
-          <w:rFonts w:ascii="Tahoma" w:hAnsi="Tahoma" w:cs="Tahoma"/>
-          <w:noProof/>
-          <w:sz w:val="24"/>
-          <w:szCs w:val="24"/>
-          <w:lang w:val="es-CO"/>
-        </w:rPr>
-        <w:t xml:space="preserve"> </w:t>
+        <w:t xml:space="preserve">(III) </w:t>
       </w:r>
       <w:r>
         <w:rPr>
@@ -5238,17 +5185,7 @@
           <w:szCs w:val="24"/>
           <w:lang w:val="es-CO"/>
         </w:rPr>
-        <w:t>(En todos los pasos)</w:t>
-      </w:r>
-      <w:r>
-        <w:rPr>
-          <w:rFonts w:ascii="Tahoma" w:hAnsi="Tahoma" w:cs="Tahoma"/>
-          <w:noProof/>
-          <w:sz w:val="24"/>
-          <w:szCs w:val="24"/>
-          <w:lang w:val="es-CO"/>
-        </w:rPr>
-        <w:t xml:space="preserve"> </w:t>
+        <w:t xml:space="preserve">(En todos los pasos) </w:t>
       </w:r>
       <w:r>
         <w:rPr>
@@ -5338,6 +5275,7 @@
           <w:szCs w:val="24"/>
           <w:lang w:val="es-CO"/>
         </w:rPr>
+        <w:lastRenderedPageBreak/>
         <w:t xml:space="preserve">Objetivo del rendimiento: El servicio es ingresado de inmediato a la base de datos. </w:t>
       </w:r>
     </w:p>
@@ -5364,7 +5302,6 @@
           <w:szCs w:val="24"/>
           <w:lang w:val="es-CO"/>
         </w:rPr>
-        <w:lastRenderedPageBreak/>
         <w:t xml:space="preserve">Frecuencia: Aun no identificada. </w:t>
       </w:r>
     </w:p>
@@ -5681,7 +5618,6 @@
           <w:noProof/>
           <w:color w:val="000000"/>
         </w:rPr>
-        <w:lastRenderedPageBreak/>
         <w:t>Snoutp</w:t>
       </w:r>
       <w:r>
@@ -5899,7 +5835,16 @@
           <w:szCs w:val="24"/>
           <w:lang w:val="es-CO"/>
         </w:rPr>
-        <w:t xml:space="preserve"> Ya estar registrado en la red social. </w:t>
+        <w:t xml:space="preserve"> Ya est</w:t>
+      </w:r>
+      <w:r>
+        <w:rPr>
+          <w:rFonts w:ascii="Tahoma" w:hAnsi="Tahoma" w:cs="Tahoma"/>
+          <w:sz w:val="24"/>
+          <w:szCs w:val="24"/>
+          <w:lang w:val="es-CO"/>
+        </w:rPr>
+        <w:t>ar registrado en la red social y haber iniciado sesión.</w:t>
       </w:r>
     </w:p>
     <w:p>
@@ -6204,16 +6149,7 @@
           <w:szCs w:val="24"/>
           <w:lang w:val="es-CO"/>
         </w:rPr>
-        <w:t>(I)</w:t>
-      </w:r>
-      <w:r>
-        <w:rPr>
-          <w:rFonts w:ascii="Tahoma" w:hAnsi="Tahoma" w:cs="Tahoma"/>
-          <w:sz w:val="24"/>
-          <w:szCs w:val="24"/>
-          <w:lang w:val="es-CO"/>
-        </w:rPr>
-        <w:t xml:space="preserve"> </w:t>
+        <w:t xml:space="preserve">(I) </w:t>
       </w:r>
       <w:r>
         <w:rPr>
@@ -6257,16 +6193,33 @@
           <w:szCs w:val="24"/>
           <w:lang w:val="es-CO"/>
         </w:rPr>
-        <w:t>(Todos los pasos)</w:t>
-      </w:r>
-      <w:r>
-        <w:rPr>
-          <w:rFonts w:ascii="Tahoma" w:hAnsi="Tahoma" w:cs="Tahoma"/>
-          <w:sz w:val="24"/>
-          <w:szCs w:val="24"/>
-          <w:lang w:val="es-CO"/>
-        </w:rPr>
-        <w:t xml:space="preserve"> </w:t>
+        <w:t>(II) La cuenta ingresada ha sido cancelada.</w:t>
+      </w:r>
+    </w:p>
+    <w:p>
+      <w:pPr>
+        <w:pStyle w:val="Prrafodelista"/>
+        <w:numPr>
+          <w:ilvl w:val="1"/>
+          <w:numId w:val="12"/>
+        </w:numPr>
+        <w:spacing w:after="160" w:line="240" w:lineRule="auto"/>
+        <w:rPr>
+          <w:rFonts w:ascii="Tahoma" w:hAnsi="Tahoma" w:cs="Tahoma"/>
+          <w:noProof/>
+          <w:sz w:val="24"/>
+          <w:szCs w:val="24"/>
+          <w:lang w:val="es-CO"/>
+        </w:rPr>
+      </w:pPr>
+      <w:r>
+        <w:rPr>
+          <w:rFonts w:ascii="Tahoma" w:hAnsi="Tahoma" w:cs="Tahoma"/>
+          <w:sz w:val="24"/>
+          <w:szCs w:val="24"/>
+          <w:lang w:val="es-CO"/>
+        </w:rPr>
+        <w:t xml:space="preserve">(Todos los pasos) </w:t>
       </w:r>
       <w:r>
         <w:rPr>
@@ -6563,7 +6516,6 @@
           <w:noProof/>
           <w:color w:val="000000"/>
         </w:rPr>
-        <w:lastRenderedPageBreak/>
         <w:t>Snoutp</w:t>
       </w:r>
       <w:r>
@@ -6790,7 +6742,25 @@
           <w:szCs w:val="24"/>
           <w:lang w:val="es-CO"/>
         </w:rPr>
-        <w:t xml:space="preserve"> el usuario estar dentro de su cuenta. </w:t>
+        <w:t xml:space="preserve"> el usuario</w:t>
+      </w:r>
+      <w:r>
+        <w:rPr>
+          <w:rFonts w:ascii="Tahoma" w:hAnsi="Tahoma" w:cs="Tahoma"/>
+          <w:sz w:val="24"/>
+          <w:szCs w:val="24"/>
+          <w:lang w:val="es-CO"/>
+        </w:rPr>
+        <w:t xml:space="preserve"> debe</w:t>
+      </w:r>
+      <w:r>
+        <w:rPr>
+          <w:rFonts w:ascii="Tahoma" w:hAnsi="Tahoma" w:cs="Tahoma"/>
+          <w:sz w:val="24"/>
+          <w:szCs w:val="24"/>
+          <w:lang w:val="es-CO"/>
+        </w:rPr>
+        <w:t xml:space="preserve"> estar dentro de su cuenta. </w:t>
       </w:r>
     </w:p>
     <w:p>
@@ -6932,9 +6902,46 @@
           <w:rFonts w:ascii="Tahoma" w:hAnsi="Tahoma" w:cs="Tahoma"/>
           <w:sz w:val="24"/>
           <w:szCs w:val="24"/>
-          <w:lang w:val="es-CO"/>
-        </w:rPr>
-        <w:t xml:space="preserve"> botón de editar cuenta en la página del usuario.</w:t>
+          <w:u w:val="single"/>
+          <w:lang w:val="es-CO"/>
+        </w:rPr>
+        <w:t xml:space="preserve"> </w:t>
+      </w:r>
+      <w:r>
+        <w:rPr>
+          <w:rFonts w:ascii="Tahoma" w:hAnsi="Tahoma" w:cs="Tahoma"/>
+          <w:sz w:val="24"/>
+          <w:szCs w:val="24"/>
+          <w:lang w:val="es-CO"/>
+        </w:rPr>
+        <w:t>seleccionar</w:t>
+      </w:r>
+      <w:r>
+        <w:rPr>
+          <w:rFonts w:ascii="Tahoma" w:hAnsi="Tahoma" w:cs="Tahoma"/>
+          <w:sz w:val="24"/>
+          <w:szCs w:val="24"/>
+          <w:lang w:val="es-CO"/>
+        </w:rPr>
+        <w:t xml:space="preserve"> </w:t>
+      </w:r>
+      <w:r>
+        <w:rPr>
+          <w:rFonts w:ascii="Tahoma" w:hAnsi="Tahoma" w:cs="Tahoma"/>
+          <w:sz w:val="24"/>
+          <w:szCs w:val="24"/>
+          <w:lang w:val="es-CO"/>
+        </w:rPr>
+        <w:t xml:space="preserve">la opción </w:t>
+      </w:r>
+      <w:r>
+        <w:rPr>
+          <w:rFonts w:ascii="Tahoma" w:hAnsi="Tahoma" w:cs="Tahoma"/>
+          <w:sz w:val="24"/>
+          <w:szCs w:val="24"/>
+          <w:lang w:val="es-CO"/>
+        </w:rPr>
+        <w:t>de editar cuenta en la página del usuario.</w:t>
       </w:r>
     </w:p>
     <w:p>
@@ -7121,16 +7128,7 @@
           <w:szCs w:val="24"/>
           <w:lang w:val="es-CO"/>
         </w:rPr>
-        <w:t>(I)</w:t>
-      </w:r>
-      <w:r>
-        <w:rPr>
-          <w:rFonts w:ascii="Tahoma" w:hAnsi="Tahoma" w:cs="Tahoma"/>
-          <w:sz w:val="24"/>
-          <w:szCs w:val="24"/>
-          <w:lang w:val="es-CO"/>
-        </w:rPr>
-        <w:t xml:space="preserve"> </w:t>
+        <w:t xml:space="preserve">(I) </w:t>
       </w:r>
       <w:r>
         <w:rPr>
@@ -7479,7 +7477,6 @@
           <w:noProof/>
           <w:color w:val="000000"/>
         </w:rPr>
-        <w:lastRenderedPageBreak/>
         <w:t>Snoutp</w:t>
       </w:r>
       <w:r>
@@ -7742,7 +7739,25 @@
           <w:szCs w:val="24"/>
           <w:lang w:val="es-CO"/>
         </w:rPr>
-        <w:t xml:space="preserve"> el usuario estar dentro de su cuenta. </w:t>
+        <w:t xml:space="preserve"> el usuario </w:t>
+      </w:r>
+      <w:r>
+        <w:rPr>
+          <w:rFonts w:ascii="Tahoma" w:hAnsi="Tahoma" w:cs="Tahoma"/>
+          <w:sz w:val="24"/>
+          <w:szCs w:val="24"/>
+          <w:lang w:val="es-CO"/>
+        </w:rPr>
+        <w:t xml:space="preserve">debe haber iniciado sesión </w:t>
+      </w:r>
+      <w:r>
+        <w:rPr>
+          <w:rFonts w:ascii="Tahoma" w:hAnsi="Tahoma" w:cs="Tahoma"/>
+          <w:sz w:val="24"/>
+          <w:szCs w:val="24"/>
+          <w:lang w:val="es-CO"/>
+        </w:rPr>
+        <w:t xml:space="preserve">estar dentro de su cuenta. </w:t>
       </w:r>
     </w:p>
     <w:p>
@@ -8173,16 +8188,7 @@
           <w:szCs w:val="24"/>
           <w:lang w:val="es-CO"/>
         </w:rPr>
-        <w:t>(IV)</w:t>
-      </w:r>
-      <w:r>
-        <w:rPr>
-          <w:rFonts w:ascii="Tahoma" w:hAnsi="Tahoma" w:cs="Tahoma"/>
-          <w:sz w:val="24"/>
-          <w:szCs w:val="24"/>
-          <w:lang w:val="es-CO"/>
-        </w:rPr>
-        <w:t xml:space="preserve"> </w:t>
+        <w:t xml:space="preserve">(IV) </w:t>
       </w:r>
       <w:r>
         <w:rPr>
@@ -8226,16 +8232,7 @@
           <w:szCs w:val="24"/>
           <w:lang w:val="es-CO"/>
         </w:rPr>
-        <w:t>(Todos los pasos)</w:t>
-      </w:r>
-      <w:r>
-        <w:rPr>
-          <w:rFonts w:ascii="Tahoma" w:hAnsi="Tahoma" w:cs="Tahoma"/>
-          <w:sz w:val="24"/>
-          <w:szCs w:val="24"/>
-          <w:lang w:val="es-CO"/>
-        </w:rPr>
-        <w:t xml:space="preserve"> </w:t>
+        <w:t xml:space="preserve">(Todos los pasos) </w:t>
       </w:r>
       <w:r>
         <w:rPr>
@@ -8717,7 +8714,25 @@
           <w:szCs w:val="24"/>
           <w:lang w:val="es-CO"/>
         </w:rPr>
-        <w:t xml:space="preserve"> El usuario estar dentro de su cuenta y saber que va a buscar (servicio o mascota). </w:t>
+        <w:t xml:space="preserve"> El usuario</w:t>
+      </w:r>
+      <w:r>
+        <w:rPr>
+          <w:rFonts w:ascii="Tahoma" w:hAnsi="Tahoma" w:cs="Tahoma"/>
+          <w:sz w:val="24"/>
+          <w:szCs w:val="24"/>
+          <w:lang w:val="es-CO"/>
+        </w:rPr>
+        <w:t xml:space="preserve"> debe</w:t>
+      </w:r>
+      <w:r>
+        <w:rPr>
+          <w:rFonts w:ascii="Tahoma" w:hAnsi="Tahoma" w:cs="Tahoma"/>
+          <w:sz w:val="24"/>
+          <w:szCs w:val="24"/>
+          <w:lang w:val="es-CO"/>
+        </w:rPr>
+        <w:t xml:space="preserve"> estar dentro de su cuenta y saber que va a buscar (servicio o mascota). </w:t>
       </w:r>
     </w:p>
     <w:p>
@@ -9641,6 +9656,35 @@
         </w:rPr>
         <w:t xml:space="preserve">Existencia de una cuenta de SuperUsuario con los permisos correspondientes. </w:t>
       </w:r>
+      <w:r>
+        <w:rPr>
+          <w:rFonts w:ascii="Tahoma" w:hAnsi="Tahoma" w:cs="Tahoma"/>
+          <w:sz w:val="24"/>
+          <w:szCs w:val="24"/>
+          <w:lang w:val="es-CO"/>
+        </w:rPr>
+        <w:t xml:space="preserve">El </w:t>
+      </w:r>
+      <w:proofErr w:type="spellStart"/>
+      <w:r>
+        <w:rPr>
+          <w:rFonts w:ascii="Tahoma" w:hAnsi="Tahoma" w:cs="Tahoma"/>
+          <w:sz w:val="24"/>
+          <w:szCs w:val="24"/>
+          <w:lang w:val="es-CO"/>
+        </w:rPr>
+        <w:t>SuperUsuario</w:t>
+      </w:r>
+      <w:proofErr w:type="spellEnd"/>
+      <w:r>
+        <w:rPr>
+          <w:rFonts w:ascii="Tahoma" w:hAnsi="Tahoma" w:cs="Tahoma"/>
+          <w:sz w:val="24"/>
+          <w:szCs w:val="24"/>
+          <w:lang w:val="es-CO"/>
+        </w:rPr>
+        <w:t xml:space="preserve"> ha iniciado sesión.</w:t>
+      </w:r>
     </w:p>
     <w:p>
       <w:pPr>
@@ -9987,16 +10031,7 @@
           <w:szCs w:val="24"/>
           <w:lang w:val="es-CO"/>
         </w:rPr>
-        <w:t>(Todos los pasos)</w:t>
-      </w:r>
-      <w:r>
-        <w:rPr>
-          <w:rFonts w:ascii="Tahoma" w:hAnsi="Tahoma" w:cs="Tahoma"/>
-          <w:sz w:val="24"/>
-          <w:szCs w:val="24"/>
-          <w:lang w:val="es-CO"/>
-        </w:rPr>
-        <w:t xml:space="preserve"> </w:t>
+        <w:t xml:space="preserve">(Todos los pasos) </w:t>
       </w:r>
       <w:r>
         <w:rPr>
@@ -10488,7 +10523,25 @@
           <w:szCs w:val="24"/>
           <w:lang w:val="es-CO"/>
         </w:rPr>
-        <w:t xml:space="preserve"> tener una cuenta registrada, buscar al usuario que desea agregar.</w:t>
+        <w:t xml:space="preserve"> tener una cuenta registrada</w:t>
+      </w:r>
+      <w:r>
+        <w:rPr>
+          <w:rFonts w:ascii="Tahoma" w:hAnsi="Tahoma" w:cs="Tahoma"/>
+          <w:sz w:val="24"/>
+          <w:szCs w:val="24"/>
+          <w:lang w:val="es-CO"/>
+        </w:rPr>
+        <w:t xml:space="preserve"> y haber iniciado sesión;</w:t>
+      </w:r>
+      <w:r>
+        <w:rPr>
+          <w:rFonts w:ascii="Tahoma" w:hAnsi="Tahoma" w:cs="Tahoma"/>
+          <w:sz w:val="24"/>
+          <w:szCs w:val="24"/>
+          <w:lang w:val="es-CO"/>
+        </w:rPr>
+        <w:t xml:space="preserve"> buscar al usuario que desea agregar.</w:t>
       </w:r>
     </w:p>
     <w:p>
@@ -10784,16 +10837,7 @@
           <w:szCs w:val="24"/>
           <w:lang w:val="es-CO"/>
         </w:rPr>
-        <w:t>(I)</w:t>
-      </w:r>
-      <w:r>
-        <w:rPr>
-          <w:rFonts w:ascii="Tahoma" w:hAnsi="Tahoma" w:cs="Tahoma"/>
-          <w:sz w:val="24"/>
-          <w:szCs w:val="24"/>
-          <w:lang w:val="es-CO"/>
-        </w:rPr>
-        <w:t xml:space="preserve"> </w:t>
+        <w:t xml:space="preserve">(I) </w:t>
       </w:r>
       <w:r>
         <w:rPr>
@@ -10837,16 +10881,7 @@
           <w:szCs w:val="24"/>
           <w:lang w:val="es-CO"/>
         </w:rPr>
-        <w:t>(Todos los pasos)</w:t>
-      </w:r>
-      <w:r>
-        <w:rPr>
-          <w:rFonts w:ascii="Tahoma" w:hAnsi="Tahoma" w:cs="Tahoma"/>
-          <w:sz w:val="24"/>
-          <w:szCs w:val="24"/>
-          <w:lang w:val="es-CO"/>
-        </w:rPr>
-        <w:t xml:space="preserve"> </w:t>
+        <w:t xml:space="preserve">(Todos los pasos) </w:t>
       </w:r>
       <w:r>
         <w:rPr>
@@ -11357,7 +11392,25 @@
           <w:szCs w:val="24"/>
           <w:lang w:val="es-CO"/>
         </w:rPr>
-        <w:t xml:space="preserve"> tener una cuenta registrada, tener al usuario en la lista de amigos.</w:t>
+        <w:t xml:space="preserve"> tener una cuenta registrada</w:t>
+      </w:r>
+      <w:r>
+        <w:rPr>
+          <w:rFonts w:ascii="Tahoma" w:hAnsi="Tahoma" w:cs="Tahoma"/>
+          <w:sz w:val="24"/>
+          <w:szCs w:val="24"/>
+          <w:lang w:val="es-CO"/>
+        </w:rPr>
+        <w:t xml:space="preserve"> y haber iniciado sesión;</w:t>
+      </w:r>
+      <w:r>
+        <w:rPr>
+          <w:rFonts w:ascii="Tahoma" w:hAnsi="Tahoma" w:cs="Tahoma"/>
+          <w:sz w:val="24"/>
+          <w:szCs w:val="24"/>
+          <w:lang w:val="es-CO"/>
+        </w:rPr>
+        <w:t xml:space="preserve"> tener al usuario en la lista de amigos.</w:t>
       </w:r>
     </w:p>
     <w:p>
@@ -11628,16 +11681,7 @@
           <w:szCs w:val="24"/>
           <w:lang w:val="es-CO"/>
         </w:rPr>
-        <w:t>(I)</w:t>
-      </w:r>
-      <w:r>
-        <w:rPr>
-          <w:rFonts w:ascii="Tahoma" w:hAnsi="Tahoma" w:cs="Tahoma"/>
-          <w:sz w:val="24"/>
-          <w:szCs w:val="24"/>
-          <w:lang w:val="es-CO"/>
-        </w:rPr>
-        <w:t xml:space="preserve"> </w:t>
+        <w:t xml:space="preserve">(I) </w:t>
       </w:r>
       <w:r>
         <w:rPr>
@@ -11682,16 +11726,7 @@
           <w:szCs w:val="24"/>
           <w:lang w:val="es-CO"/>
         </w:rPr>
-        <w:t>(Todos los pasos)</w:t>
-      </w:r>
-      <w:r>
-        <w:rPr>
-          <w:rFonts w:ascii="Tahoma" w:hAnsi="Tahoma" w:cs="Tahoma"/>
-          <w:sz w:val="24"/>
-          <w:szCs w:val="24"/>
-          <w:lang w:val="es-CO"/>
-        </w:rPr>
-        <w:t xml:space="preserve"> </w:t>
+        <w:t xml:space="preserve">(Todos los pasos) </w:t>
       </w:r>
       <w:r>
         <w:rPr>
@@ -12200,7 +12235,16 @@
           <w:szCs w:val="24"/>
           <w:lang w:val="es-CO"/>
         </w:rPr>
-        <w:t xml:space="preserve"> Tener una cuenta registrada.</w:t>
+        <w:t xml:space="preserve"> Tener una cuenta registrada </w:t>
+      </w:r>
+      <w:r>
+        <w:rPr>
+          <w:rFonts w:ascii="Tahoma" w:hAnsi="Tahoma" w:cs="Tahoma"/>
+          <w:sz w:val="24"/>
+          <w:szCs w:val="24"/>
+          <w:lang w:val="es-CO"/>
+        </w:rPr>
+        <w:t>y haber iniciado sesión.</w:t>
       </w:r>
     </w:p>
     <w:p>
@@ -12504,16 +12548,7 @@
           <w:szCs w:val="24"/>
           <w:lang w:val="es-CO"/>
         </w:rPr>
-        <w:t>(I)</w:t>
-      </w:r>
-      <w:r>
-        <w:rPr>
-          <w:rFonts w:ascii="Tahoma" w:hAnsi="Tahoma" w:cs="Tahoma"/>
-          <w:sz w:val="24"/>
-          <w:szCs w:val="24"/>
-          <w:lang w:val="es-CO"/>
-        </w:rPr>
-        <w:t xml:space="preserve"> </w:t>
+        <w:t xml:space="preserve">(I) </w:t>
       </w:r>
       <w:r>
         <w:rPr>
@@ -12592,16 +12627,7 @@
           <w:szCs w:val="24"/>
           <w:lang w:val="es-CO"/>
         </w:rPr>
-        <w:t>(Todos los pasos)</w:t>
-      </w:r>
-      <w:r>
-        <w:rPr>
-          <w:rFonts w:ascii="Tahoma" w:hAnsi="Tahoma" w:cs="Tahoma"/>
-          <w:sz w:val="24"/>
-          <w:szCs w:val="24"/>
-          <w:lang w:val="es-CO"/>
-        </w:rPr>
-        <w:t xml:space="preserve"> </w:t>
+        <w:t xml:space="preserve">(Todos los pasos) </w:t>
       </w:r>
       <w:r>
         <w:rPr>
@@ -13130,7 +13156,7 @@
           <w:szCs w:val="24"/>
           <w:lang w:val="es-CO"/>
         </w:rPr>
-        <w:t xml:space="preserve"> Tener una cuenta registrada.</w:t>
+        <w:t xml:space="preserve"> Tener una cuenta registrada y haber iniciado sesión.</w:t>
       </w:r>
     </w:p>
     <w:p>
@@ -13439,16 +13465,7 @@
           <w:szCs w:val="24"/>
           <w:lang w:val="es-CO"/>
         </w:rPr>
-        <w:t>(I)</w:t>
-      </w:r>
-      <w:r>
-        <w:rPr>
-          <w:rFonts w:ascii="Tahoma" w:hAnsi="Tahoma" w:cs="Tahoma"/>
-          <w:sz w:val="24"/>
-          <w:szCs w:val="24"/>
-          <w:lang w:val="es-CO"/>
-        </w:rPr>
-        <w:t xml:space="preserve"> </w:t>
+        <w:t xml:space="preserve">(I) </w:t>
       </w:r>
       <w:r>
         <w:rPr>
@@ -13536,16 +13553,7 @@
           <w:szCs w:val="24"/>
           <w:lang w:val="es-CO"/>
         </w:rPr>
-        <w:t>(Todos los pasos)</w:t>
-      </w:r>
-      <w:r>
-        <w:rPr>
-          <w:rFonts w:ascii="Tahoma" w:hAnsi="Tahoma" w:cs="Tahoma"/>
-          <w:sz w:val="24"/>
-          <w:szCs w:val="24"/>
-          <w:lang w:val="es-CO"/>
-        </w:rPr>
-        <w:t xml:space="preserve"> </w:t>
+        <w:t xml:space="preserve">(Todos los pasos) </w:t>
       </w:r>
       <w:r>
         <w:rPr>
@@ -13947,7 +13955,25 @@
           <w:szCs w:val="24"/>
           <w:lang w:val="es-CO"/>
         </w:rPr>
-        <w:t xml:space="preserve"> Que el cliente pueda compartir cualquier información por medio de una publicación en su muro social. (fotos, información importante, acontecimientos importantes, etc.) </w:t>
+        <w:t xml:space="preserve"> Que el cliente pueda compartir cualquier información por medio de una publicación en su muro social</w:t>
+      </w:r>
+      <w:r>
+        <w:rPr>
+          <w:rFonts w:ascii="Tahoma" w:hAnsi="Tahoma" w:cs="Tahoma"/>
+          <w:sz w:val="24"/>
+          <w:szCs w:val="24"/>
+          <w:lang w:val="es-CO"/>
+        </w:rPr>
+        <w:t xml:space="preserve"> acerca de sus mascotas asociadas</w:t>
+      </w:r>
+      <w:r>
+        <w:rPr>
+          <w:rFonts w:ascii="Tahoma" w:hAnsi="Tahoma" w:cs="Tahoma"/>
+          <w:sz w:val="24"/>
+          <w:szCs w:val="24"/>
+          <w:lang w:val="es-CO"/>
+        </w:rPr>
+        <w:t xml:space="preserve">. (fotos, información importante, acontecimientos importantes, etc.) </w:t>
       </w:r>
     </w:p>
     <w:p>
@@ -14052,7 +14078,16 @@
           <w:szCs w:val="24"/>
           <w:lang w:val="es-CO"/>
         </w:rPr>
-        <w:t xml:space="preserve"> tener una cuenta registrada.</w:t>
+        <w:t xml:space="preserve"> </w:t>
+      </w:r>
+      <w:r>
+        <w:rPr>
+          <w:rFonts w:ascii="Tahoma" w:hAnsi="Tahoma" w:cs="Tahoma"/>
+          <w:sz w:val="24"/>
+          <w:szCs w:val="24"/>
+          <w:lang w:val="es-CO"/>
+        </w:rPr>
+        <w:t>El usuario debe haber iniciado sesión.</w:t>
       </w:r>
     </w:p>
     <w:p>
@@ -14284,6 +14319,31 @@
           <w:lang w:val="es-CO"/>
         </w:rPr>
         <w:t>Publicar la información.</w:t>
+      </w:r>
+    </w:p>
+    <w:p>
+      <w:pPr>
+        <w:pStyle w:val="Prrafodelista"/>
+        <w:numPr>
+          <w:ilvl w:val="1"/>
+          <w:numId w:val="9"/>
+        </w:numPr>
+        <w:spacing w:after="160" w:line="240" w:lineRule="auto"/>
+        <w:rPr>
+          <w:rFonts w:ascii="Tahoma" w:hAnsi="Tahoma" w:cs="Tahoma"/>
+          <w:sz w:val="24"/>
+          <w:szCs w:val="24"/>
+          <w:lang w:val="es-CO"/>
+        </w:rPr>
+      </w:pPr>
+      <w:r>
+        <w:rPr>
+          <w:rFonts w:ascii="Tahoma" w:hAnsi="Tahoma" w:cs="Tahoma"/>
+          <w:sz w:val="24"/>
+          <w:szCs w:val="24"/>
+          <w:lang w:val="es-CO"/>
+        </w:rPr>
+        <w:t>Quedan guardadas las publicaciones en el muro de la mascota.</w:t>
       </w:r>
     </w:p>
     <w:p>
@@ -14660,7 +14720,6 @@
           <w:color w:val="000000"/>
           <w:lang w:val="es-CO"/>
         </w:rPr>
-        <w:lastRenderedPageBreak/>
         <w:t>Snoutp</w:t>
       </w:r>
       <w:r>
@@ -14941,6 +15000,35 @@
         </w:rPr>
         <w:t xml:space="preserve">Existencia de una cuenta de SuperUsuario con los permisos correspondientes. </w:t>
       </w:r>
+      <w:r>
+        <w:rPr>
+          <w:rFonts w:ascii="Tahoma" w:hAnsi="Tahoma" w:cs="Tahoma"/>
+          <w:sz w:val="24"/>
+          <w:szCs w:val="24"/>
+          <w:lang w:val="es-CO"/>
+        </w:rPr>
+        <w:t xml:space="preserve">El </w:t>
+      </w:r>
+      <w:proofErr w:type="spellStart"/>
+      <w:r>
+        <w:rPr>
+          <w:rFonts w:ascii="Tahoma" w:hAnsi="Tahoma" w:cs="Tahoma"/>
+          <w:sz w:val="24"/>
+          <w:szCs w:val="24"/>
+          <w:lang w:val="es-CO"/>
+        </w:rPr>
+        <w:t>SuperUsuario</w:t>
+      </w:r>
+      <w:proofErr w:type="spellEnd"/>
+      <w:r>
+        <w:rPr>
+          <w:rFonts w:ascii="Tahoma" w:hAnsi="Tahoma" w:cs="Tahoma"/>
+          <w:sz w:val="24"/>
+          <w:szCs w:val="24"/>
+          <w:lang w:val="es-CO"/>
+        </w:rPr>
+        <w:t xml:space="preserve"> debe haber iniciado su sesión.</w:t>
+      </w:r>
     </w:p>
     <w:p>
       <w:pPr>
@@ -15262,16 +15350,7 @@
           <w:szCs w:val="24"/>
           <w:lang w:val="es-CO"/>
         </w:rPr>
-        <w:t>(Todos los pasos)</w:t>
-      </w:r>
-      <w:r>
-        <w:rPr>
-          <w:rFonts w:ascii="Tahoma" w:hAnsi="Tahoma" w:cs="Tahoma"/>
-          <w:sz w:val="24"/>
-          <w:szCs w:val="24"/>
-          <w:lang w:val="es-CO"/>
-        </w:rPr>
-        <w:t xml:space="preserve"> </w:t>
+        <w:t xml:space="preserve">(Todos los pasos) </w:t>
       </w:r>
       <w:r>
         <w:rPr>
@@ -15828,6 +15907,35 @@
         </w:rPr>
         <w:t>n los permisos correspondientes, existencia de al menos un usuario dentro del sistema para ser borrado.</w:t>
       </w:r>
+      <w:r>
+        <w:rPr>
+          <w:rFonts w:ascii="Tahoma" w:hAnsi="Tahoma" w:cs="Tahoma"/>
+          <w:sz w:val="24"/>
+          <w:szCs w:val="24"/>
+          <w:lang w:val="es-CO"/>
+        </w:rPr>
+        <w:t xml:space="preserve"> El </w:t>
+      </w:r>
+      <w:proofErr w:type="spellStart"/>
+      <w:r>
+        <w:rPr>
+          <w:rFonts w:ascii="Tahoma" w:hAnsi="Tahoma" w:cs="Tahoma"/>
+          <w:sz w:val="24"/>
+          <w:szCs w:val="24"/>
+          <w:lang w:val="es-CO"/>
+        </w:rPr>
+        <w:t>SuperUsuario</w:t>
+      </w:r>
+      <w:proofErr w:type="spellEnd"/>
+      <w:r>
+        <w:rPr>
+          <w:rFonts w:ascii="Tahoma" w:hAnsi="Tahoma" w:cs="Tahoma"/>
+          <w:sz w:val="24"/>
+          <w:szCs w:val="24"/>
+          <w:lang w:val="es-CO"/>
+        </w:rPr>
+        <w:t xml:space="preserve"> debe haber iniciado su sesión.</w:t>
+      </w:r>
     </w:p>
     <w:p>
       <w:pPr>
@@ -16226,16 +16334,7 @@
           <w:szCs w:val="24"/>
           <w:lang w:val="es-CO"/>
         </w:rPr>
-        <w:t>(Todos los pasos)</w:t>
-      </w:r>
-      <w:r>
-        <w:rPr>
-          <w:rFonts w:ascii="Tahoma" w:hAnsi="Tahoma" w:cs="Tahoma"/>
-          <w:sz w:val="24"/>
-          <w:szCs w:val="24"/>
-          <w:lang w:val="es-CO"/>
-        </w:rPr>
-        <w:t xml:space="preserve"> </w:t>
+        <w:t xml:space="preserve">(Todos los pasos) </w:t>
       </w:r>
       <w:r>
         <w:rPr>
@@ -16727,7 +16826,41 @@
           <w:sz w:val="24"/>
           <w:lang w:val="es-CO"/>
         </w:rPr>
-        <w:t xml:space="preserve"> Debe haber por lo menos una veterinaria registrada. La consulta debe hacerse desde un usuario registrado. El usuario debe saber su ubicación.</w:t>
+        <w:t xml:space="preserve"> Debe haber por lo menos una veterinaria registrada. La consulta debe hacerse desde un usuario registrado</w:t>
+      </w:r>
+      <w:r>
+        <w:rPr>
+          <w:rFonts w:ascii="Tahoma" w:hAnsi="Tahoma" w:cs="Tahoma"/>
+          <w:sz w:val="24"/>
+          <w:lang w:val="es-CO"/>
+        </w:rPr>
+        <w:t xml:space="preserve"> </w:t>
+      </w:r>
+      <w:r>
+        <w:rPr>
+          <w:rFonts w:ascii="Tahoma" w:hAnsi="Tahoma" w:cs="Tahoma"/>
+          <w:sz w:val="24"/>
+          <w:szCs w:val="24"/>
+          <w:lang w:val="es-CO"/>
+        </w:rPr>
+        <w:t>y haber iniciado sesión.</w:t>
+      </w:r>
+      <w:r>
+        <w:rPr>
+          <w:rFonts w:ascii="Tahoma" w:hAnsi="Tahoma" w:cs="Tahoma"/>
+          <w:sz w:val="24"/>
+          <w:szCs w:val="24"/>
+          <w:lang w:val="es-CO"/>
+        </w:rPr>
+        <w:t xml:space="preserve"> </w:t>
+      </w:r>
+      <w:r>
+        <w:rPr>
+          <w:rFonts w:ascii="Tahoma" w:hAnsi="Tahoma" w:cs="Tahoma"/>
+          <w:sz w:val="24"/>
+          <w:lang w:val="es-CO"/>
+        </w:rPr>
+        <w:t xml:space="preserve"> El usuario debe saber su ubicación.</w:t>
       </w:r>
     </w:p>
     <w:p>
@@ -16853,7 +16986,21 @@
           <w:rFonts w:ascii="Tahoma" w:hAnsi="Tahoma" w:cs="Tahoma"/>
           <w:sz w:val="24"/>
         </w:rPr>
-        <w:t xml:space="preserve"> Query al consultar la(s) veterinaria(s).</w:t>
+        <w:t xml:space="preserve"> </w:t>
+      </w:r>
+      <w:r>
+        <w:rPr>
+          <w:rFonts w:ascii="Tahoma" w:hAnsi="Tahoma" w:cs="Tahoma"/>
+          <w:sz w:val="24"/>
+        </w:rPr>
+        <w:t>Solicitar la</w:t>
+      </w:r>
+      <w:r>
+        <w:rPr>
+          <w:rFonts w:ascii="Tahoma" w:hAnsi="Tahoma" w:cs="Tahoma"/>
+          <w:sz w:val="24"/>
+        </w:rPr>
+        <w:t xml:space="preserve"> consultar la(s) veterinaria(s).</w:t>
       </w:r>
     </w:p>
     <w:p>
@@ -16994,16 +17141,7 @@
           <w:szCs w:val="24"/>
           <w:lang w:val="es-CO"/>
         </w:rPr>
-        <w:t>(I)</w:t>
-      </w:r>
-      <w:r>
-        <w:rPr>
-          <w:rFonts w:ascii="Tahoma" w:hAnsi="Tahoma" w:cs="Tahoma"/>
-          <w:sz w:val="24"/>
-          <w:szCs w:val="24"/>
-          <w:lang w:val="es-CO"/>
-        </w:rPr>
-        <w:t xml:space="preserve"> </w:t>
+        <w:t xml:space="preserve">(I) </w:t>
       </w:r>
       <w:r>
         <w:rPr>
@@ -17047,16 +17185,7 @@
           <w:szCs w:val="24"/>
           <w:lang w:val="es-CO"/>
         </w:rPr>
-        <w:t>(II)</w:t>
-      </w:r>
-      <w:r>
-        <w:rPr>
-          <w:rFonts w:ascii="Tahoma" w:hAnsi="Tahoma" w:cs="Tahoma"/>
-          <w:sz w:val="24"/>
-          <w:szCs w:val="24"/>
-          <w:lang w:val="es-CO"/>
-        </w:rPr>
-        <w:t xml:space="preserve"> </w:t>
+        <w:t xml:space="preserve">(II) </w:t>
       </w:r>
       <w:r>
         <w:rPr>
@@ -17092,16 +17221,7 @@
           <w:szCs w:val="24"/>
           <w:lang w:val="es-CO"/>
         </w:rPr>
-        <w:t>(Todos los pasos)</w:t>
-      </w:r>
-      <w:r>
-        <w:rPr>
-          <w:rFonts w:ascii="Tahoma" w:hAnsi="Tahoma" w:cs="Tahoma"/>
-          <w:sz w:val="24"/>
-          <w:szCs w:val="24"/>
-          <w:lang w:val="es-CO"/>
-        </w:rPr>
-        <w:t xml:space="preserve"> </w:t>
+        <w:t xml:space="preserve">(Todos los pasos) </w:t>
       </w:r>
       <w:r>
         <w:rPr>
@@ -17383,15 +17503,7 @@
           <w:noProof/>
           <w:lang w:val="es-CO"/>
         </w:rPr>
-        <w:t>1</w:t>
-      </w:r>
-      <w:r>
-        <w:rPr>
-          <w:rFonts w:ascii="Tahoma" w:hAnsi="Tahoma" w:cs="Tahoma"/>
-          <w:noProof/>
-          <w:lang w:val="es-CO"/>
-        </w:rPr>
-        <w:t>5</w:t>
+        <w:t>15</w:t>
       </w:r>
       <w:r>
         <w:rPr>
@@ -17558,7 +17670,32 @@
           <w:sz w:val="24"/>
           <w:lang w:val="es-CO"/>
         </w:rPr>
-        <w:t xml:space="preserve"> La consulta debe hacerse desde un usuario registrado. El usuario debe saber las características diferenciadoras de la ma</w:t>
+        <w:t xml:space="preserve"> La consulta debe hacerse desde un usuario registrado</w:t>
+      </w:r>
+      <w:r>
+        <w:rPr>
+          <w:rFonts w:ascii="Tahoma" w:hAnsi="Tahoma" w:cs="Tahoma"/>
+          <w:sz w:val="24"/>
+          <w:lang w:val="es-CO"/>
+        </w:rPr>
+        <w:t xml:space="preserve"> </w:t>
+      </w:r>
+      <w:r>
+        <w:rPr>
+          <w:rFonts w:ascii="Tahoma" w:hAnsi="Tahoma" w:cs="Tahoma"/>
+          <w:sz w:val="24"/>
+          <w:szCs w:val="24"/>
+          <w:lang w:val="es-CO"/>
+        </w:rPr>
+        <w:t>y haber iniciado sesión</w:t>
+      </w:r>
+      <w:r>
+        <w:rPr>
+          <w:rFonts w:ascii="Tahoma" w:hAnsi="Tahoma" w:cs="Tahoma"/>
+          <w:sz w:val="24"/>
+          <w:lang w:val="es-CO"/>
+        </w:rPr>
+        <w:t>. El usuario debe saber las características diferenciadoras de la ma</w:t>
       </w:r>
       <w:r>
         <w:rPr>
@@ -17700,7 +17837,21 @@
           <w:rFonts w:ascii="Tahoma" w:hAnsi="Tahoma" w:cs="Tahoma"/>
           <w:sz w:val="24"/>
         </w:rPr>
-        <w:t xml:space="preserve"> Query al consultar la mascota con sus características diferenciadoras.</w:t>
+        <w:t xml:space="preserve"> </w:t>
+      </w:r>
+      <w:r>
+        <w:rPr>
+          <w:rFonts w:ascii="Tahoma" w:hAnsi="Tahoma" w:cs="Tahoma"/>
+          <w:sz w:val="24"/>
+        </w:rPr>
+        <w:t>Solicitar la</w:t>
+      </w:r>
+      <w:r>
+        <w:rPr>
+          <w:rFonts w:ascii="Tahoma" w:hAnsi="Tahoma" w:cs="Tahoma"/>
+          <w:sz w:val="24"/>
+        </w:rPr>
+        <w:t xml:space="preserve"> consultar la mascota con sus características diferenciadoras.</w:t>
       </w:r>
     </w:p>
     <w:p>
@@ -17767,21 +17918,7 @@
           <w:rFonts w:ascii="Tahoma" w:hAnsi="Tahoma" w:cs="Tahoma"/>
           <w:sz w:val="24"/>
         </w:rPr>
-        <w:t xml:space="preserve">El sistema realiza la consulta en la base de datos de mascotas </w:t>
-      </w:r>
-      <w:r>
-        <w:rPr>
-          <w:rFonts w:ascii="Tahoma" w:hAnsi="Tahoma" w:cs="Tahoma"/>
-          <w:sz w:val="24"/>
-        </w:rPr>
-        <w:t>pérdidas</w:t>
-      </w:r>
-      <w:r>
-        <w:rPr>
-          <w:rFonts w:ascii="Tahoma" w:hAnsi="Tahoma" w:cs="Tahoma"/>
-          <w:sz w:val="24"/>
-        </w:rPr>
-        <w:t xml:space="preserve"> o encontradas.</w:t>
+        <w:t>El sistema realiza la consulta en la base de datos de mascotas pérdidas o encontradas.</w:t>
       </w:r>
     </w:p>
     <w:p>
@@ -17851,14 +17988,7 @@
           <w:rFonts w:ascii="Tahoma" w:hAnsi="Tahoma" w:cs="Tahoma"/>
           <w:sz w:val="24"/>
         </w:rPr>
-        <w:t>(I)</w:t>
-      </w:r>
-      <w:r>
-        <w:rPr>
-          <w:rFonts w:ascii="Tahoma" w:hAnsi="Tahoma" w:cs="Tahoma"/>
-          <w:sz w:val="24"/>
-        </w:rPr>
-        <w:t xml:space="preserve"> </w:t>
+        <w:t xml:space="preserve">(I) </w:t>
       </w:r>
       <w:r>
         <w:rPr>
@@ -17898,16 +18028,7 @@
           <w:szCs w:val="24"/>
           <w:lang w:val="es-CO"/>
         </w:rPr>
-        <w:t>(II)</w:t>
-      </w:r>
-      <w:r>
-        <w:rPr>
-          <w:rFonts w:ascii="Tahoma" w:hAnsi="Tahoma" w:cs="Tahoma"/>
-          <w:sz w:val="24"/>
-          <w:szCs w:val="24"/>
-          <w:lang w:val="es-CO"/>
-        </w:rPr>
-        <w:t>Que el usurario no llene la cantidad solicitada de especificaciones de las mascotas.</w:t>
+        <w:t>(II)Que el usurario no llene la cantidad solicitada de especificaciones de las mascotas.</w:t>
       </w:r>
     </w:p>
     <w:p>
@@ -17934,16 +18055,7 @@
           <w:szCs w:val="24"/>
           <w:lang w:val="es-CO"/>
         </w:rPr>
-        <w:t>(Todos los pasos)</w:t>
-      </w:r>
-      <w:r>
-        <w:rPr>
-          <w:rFonts w:ascii="Tahoma" w:hAnsi="Tahoma" w:cs="Tahoma"/>
-          <w:sz w:val="24"/>
-          <w:szCs w:val="24"/>
-          <w:lang w:val="es-CO"/>
-        </w:rPr>
-        <w:t xml:space="preserve"> </w:t>
+        <w:t xml:space="preserve">(Todos los pasos) </w:t>
       </w:r>
       <w:r>
         <w:rPr>
@@ -18110,7 +18222,23 @@
           <w:rFonts w:ascii="Tahoma" w:hAnsi="Tahoma" w:cs="Tahoma"/>
           <w:sz w:val="24"/>
         </w:rPr>
-        <w:t>Canal con el Actor Principal: Full-Duplex, Comunicación en ambos sentidos por medio de red.</w:t>
+        <w:t>Canal con el Actor Principal: Full-</w:t>
+      </w:r>
+      <w:proofErr w:type="spellStart"/>
+      <w:r>
+        <w:rPr>
+          <w:rFonts w:ascii="Tahoma" w:hAnsi="Tahoma" w:cs="Tahoma"/>
+          <w:sz w:val="24"/>
+        </w:rPr>
+        <w:t>Duplex</w:t>
+      </w:r>
+      <w:proofErr w:type="spellEnd"/>
+      <w:r>
+        <w:rPr>
+          <w:rFonts w:ascii="Tahoma" w:hAnsi="Tahoma" w:cs="Tahoma"/>
+          <w:sz w:val="24"/>
+        </w:rPr>
+        <w:t>, Comunicación en ambos sentidos por medio de red.</w:t>
       </w:r>
     </w:p>
     <w:p>
@@ -18155,8 +18283,854 @@
           <w:sz w:val="24"/>
           <w:lang w:val="es-CO"/>
         </w:rPr>
+        <w:lastRenderedPageBreak/>
         <w:t>Canal con los Actores Secundarios: N/A</w:t>
       </w:r>
+    </w:p>
+    <w:p>
+      <w:pPr>
+        <w:pStyle w:val="Ttulo1"/>
+        <w:spacing w:line="240" w:lineRule="auto"/>
+        <w:rPr>
+          <w:rFonts w:ascii="Tahoma" w:hAnsi="Tahoma" w:cs="Tahoma"/>
+          <w:noProof/>
+          <w:lang w:val="es-CO"/>
+        </w:rPr>
+      </w:pPr>
+      <w:r>
+        <w:rPr>
+          <w:rFonts w:ascii="Tahoma" w:hAnsi="Tahoma" w:cs="Tahoma"/>
+          <w:noProof/>
+          <w:lang w:val="es-CO"/>
+        </w:rPr>
+        <w:t>16</w:t>
+      </w:r>
+      <w:r>
+        <w:rPr>
+          <w:rFonts w:ascii="Tahoma" w:hAnsi="Tahoma" w:cs="Tahoma"/>
+          <w:noProof/>
+          <w:lang w:val="es-CO"/>
+        </w:rPr>
+        <w:t xml:space="preserve"> </w:t>
+      </w:r>
+      <w:r>
+        <w:rPr>
+          <w:rFonts w:ascii="Tahoma" w:hAnsi="Tahoma" w:cs="Tahoma"/>
+          <w:noProof/>
+          <w:lang w:val="es-CO"/>
+        </w:rPr>
+        <w:t>Agregar</w:t>
+      </w:r>
+      <w:r>
+        <w:rPr>
+          <w:rFonts w:ascii="Tahoma" w:hAnsi="Tahoma" w:cs="Tahoma"/>
+          <w:noProof/>
+          <w:lang w:val="es-CO"/>
+        </w:rPr>
+        <w:t xml:space="preserve"> Mascotas Perdidas o Encontradas</w:t>
+      </w:r>
+    </w:p>
+    <w:p>
+      <w:pPr>
+        <w:pStyle w:val="Prrafodelista"/>
+        <w:numPr>
+          <w:ilvl w:val="0"/>
+          <w:numId w:val="9"/>
+        </w:numPr>
+        <w:spacing w:after="160" w:line="240" w:lineRule="auto"/>
+        <w:rPr>
+          <w:rFonts w:ascii="Tahoma" w:hAnsi="Tahoma" w:cs="Tahoma"/>
+          <w:b/>
+          <w:noProof/>
+          <w:sz w:val="24"/>
+          <w:lang w:val="es-CO"/>
+        </w:rPr>
+      </w:pPr>
+      <w:r>
+        <w:rPr>
+          <w:rFonts w:ascii="Tahoma" w:hAnsi="Tahoma" w:cs="Tahoma"/>
+          <w:b/>
+          <w:sz w:val="24"/>
+          <w:lang w:val="es-CO"/>
+        </w:rPr>
+        <w:t>Información de las características</w:t>
+      </w:r>
+    </w:p>
+    <w:p>
+      <w:pPr>
+        <w:pStyle w:val="Prrafodelista"/>
+        <w:numPr>
+          <w:ilvl w:val="1"/>
+          <w:numId w:val="10"/>
+        </w:numPr>
+        <w:spacing w:after="160" w:line="240" w:lineRule="auto"/>
+        <w:rPr>
+          <w:rFonts w:ascii="Tahoma" w:hAnsi="Tahoma" w:cs="Tahoma"/>
+          <w:noProof/>
+          <w:sz w:val="24"/>
+          <w:lang w:val="es-CO"/>
+        </w:rPr>
+      </w:pPr>
+      <w:r>
+        <w:rPr>
+          <w:rFonts w:ascii="Tahoma" w:hAnsi="Tahoma" w:cs="Tahoma"/>
+          <w:sz w:val="24"/>
+          <w:u w:val="single"/>
+          <w:lang w:val="es-CO"/>
+        </w:rPr>
+        <w:t>Objetivo en Contexto:</w:t>
+      </w:r>
+      <w:r>
+        <w:rPr>
+          <w:rFonts w:ascii="Tahoma" w:hAnsi="Tahoma" w:cs="Tahoma"/>
+          <w:sz w:val="24"/>
+          <w:lang w:val="es-CO"/>
+        </w:rPr>
+        <w:t xml:space="preserve"> </w:t>
+      </w:r>
+      <w:r>
+        <w:rPr>
+          <w:rFonts w:ascii="Tahoma" w:hAnsi="Tahoma" w:cs="Tahoma"/>
+          <w:sz w:val="24"/>
+          <w:lang w:val="es-CO"/>
+        </w:rPr>
+        <w:t>Que el usuario pueda agregar una mascota perdida o encontrada al sistema.</w:t>
+      </w:r>
+    </w:p>
+    <w:p>
+      <w:pPr>
+        <w:pStyle w:val="Prrafodelista"/>
+        <w:numPr>
+          <w:ilvl w:val="1"/>
+          <w:numId w:val="10"/>
+        </w:numPr>
+        <w:spacing w:after="160" w:line="240" w:lineRule="auto"/>
+        <w:rPr>
+          <w:rFonts w:ascii="Tahoma" w:hAnsi="Tahoma" w:cs="Tahoma"/>
+          <w:noProof/>
+          <w:sz w:val="24"/>
+          <w:u w:val="single"/>
+          <w:lang w:val="es-CO"/>
+        </w:rPr>
+      </w:pPr>
+      <w:r>
+        <w:rPr>
+          <w:rFonts w:ascii="Tahoma" w:hAnsi="Tahoma" w:cs="Tahoma"/>
+          <w:sz w:val="24"/>
+          <w:u w:val="single"/>
+          <w:lang w:val="es-CO"/>
+        </w:rPr>
+        <w:t>Ámbito o Alcance:</w:t>
+      </w:r>
+      <w:r>
+        <w:rPr>
+          <w:rFonts w:ascii="Tahoma" w:hAnsi="Tahoma" w:cs="Tahoma"/>
+          <w:sz w:val="24"/>
+          <w:lang w:val="es-CO"/>
+        </w:rPr>
+        <w:t xml:space="preserve"> Global.</w:t>
+      </w:r>
+    </w:p>
+    <w:p>
+      <w:pPr>
+        <w:pStyle w:val="Prrafodelista"/>
+        <w:numPr>
+          <w:ilvl w:val="1"/>
+          <w:numId w:val="10"/>
+        </w:numPr>
+        <w:spacing w:after="160" w:line="240" w:lineRule="auto"/>
+        <w:rPr>
+          <w:rFonts w:ascii="Tahoma" w:hAnsi="Tahoma" w:cs="Tahoma"/>
+          <w:noProof/>
+          <w:sz w:val="24"/>
+          <w:lang w:val="es-CO"/>
+        </w:rPr>
+      </w:pPr>
+      <w:r>
+        <w:rPr>
+          <w:rFonts w:ascii="Tahoma" w:hAnsi="Tahoma" w:cs="Tahoma"/>
+          <w:sz w:val="24"/>
+          <w:u w:val="single"/>
+          <w:lang w:val="es-CO"/>
+        </w:rPr>
+        <w:t>Nivel:</w:t>
+      </w:r>
+      <w:r>
+        <w:rPr>
+          <w:rFonts w:ascii="Tahoma" w:hAnsi="Tahoma" w:cs="Tahoma"/>
+          <w:sz w:val="24"/>
+          <w:lang w:val="es-CO"/>
+        </w:rPr>
+        <w:t xml:space="preserve"> Tarea primaria. </w:t>
+      </w:r>
+    </w:p>
+    <w:p>
+      <w:pPr>
+        <w:pStyle w:val="Prrafodelista"/>
+        <w:numPr>
+          <w:ilvl w:val="1"/>
+          <w:numId w:val="10"/>
+        </w:numPr>
+        <w:spacing w:after="160" w:line="240" w:lineRule="auto"/>
+        <w:rPr>
+          <w:rFonts w:ascii="Tahoma" w:hAnsi="Tahoma" w:cs="Tahoma"/>
+          <w:noProof/>
+          <w:sz w:val="24"/>
+          <w:lang w:val="es-CO"/>
+        </w:rPr>
+      </w:pPr>
+      <w:r>
+        <w:rPr>
+          <w:rFonts w:ascii="Tahoma" w:hAnsi="Tahoma" w:cs="Tahoma"/>
+          <w:sz w:val="24"/>
+          <w:u w:val="single"/>
+          <w:lang w:val="es-CO"/>
+        </w:rPr>
+        <w:t>Precondiciones:</w:t>
+      </w:r>
+      <w:r>
+        <w:rPr>
+          <w:rFonts w:ascii="Tahoma" w:hAnsi="Tahoma" w:cs="Tahoma"/>
+          <w:sz w:val="24"/>
+          <w:lang w:val="es-CO"/>
+        </w:rPr>
+        <w:t xml:space="preserve"> </w:t>
+      </w:r>
+      <w:r>
+        <w:rPr>
+          <w:rFonts w:ascii="Tahoma" w:hAnsi="Tahoma" w:cs="Tahoma"/>
+          <w:sz w:val="24"/>
+          <w:lang w:val="es-CO"/>
+        </w:rPr>
+        <w:t>El usuario debe haber iniciado sesión.</w:t>
+      </w:r>
+    </w:p>
+    <w:p>
+      <w:pPr>
+        <w:pStyle w:val="Prrafodelista"/>
+        <w:numPr>
+          <w:ilvl w:val="1"/>
+          <w:numId w:val="10"/>
+        </w:numPr>
+        <w:spacing w:after="160" w:line="240" w:lineRule="auto"/>
+        <w:rPr>
+          <w:rFonts w:ascii="Tahoma" w:hAnsi="Tahoma" w:cs="Tahoma"/>
+          <w:noProof/>
+          <w:sz w:val="24"/>
+          <w:lang w:val="es-CO"/>
+        </w:rPr>
+      </w:pPr>
+      <w:r>
+        <w:rPr>
+          <w:rFonts w:ascii="Tahoma" w:hAnsi="Tahoma" w:cs="Tahoma"/>
+          <w:sz w:val="24"/>
+          <w:u w:val="single"/>
+          <w:lang w:val="es-CO"/>
+        </w:rPr>
+        <w:t>Condición de Éxito Final:</w:t>
+      </w:r>
+      <w:r>
+        <w:rPr>
+          <w:rFonts w:ascii="Tahoma" w:hAnsi="Tahoma" w:cs="Tahoma"/>
+          <w:sz w:val="24"/>
+          <w:lang w:val="es-CO"/>
+        </w:rPr>
+        <w:t xml:space="preserve"> El usuario </w:t>
+      </w:r>
+      <w:r>
+        <w:rPr>
+          <w:rFonts w:ascii="Tahoma" w:hAnsi="Tahoma" w:cs="Tahoma"/>
+          <w:sz w:val="24"/>
+          <w:lang w:val="es-CO"/>
+        </w:rPr>
+        <w:t>ingresa al sistema una mascota perdida o encontrada.</w:t>
+      </w:r>
+    </w:p>
+    <w:p>
+      <w:pPr>
+        <w:pStyle w:val="Prrafodelista"/>
+        <w:numPr>
+          <w:ilvl w:val="1"/>
+          <w:numId w:val="10"/>
+        </w:numPr>
+        <w:spacing w:after="160" w:line="240" w:lineRule="auto"/>
+        <w:rPr>
+          <w:rFonts w:ascii="Tahoma" w:hAnsi="Tahoma" w:cs="Tahoma"/>
+          <w:noProof/>
+          <w:sz w:val="24"/>
+        </w:rPr>
+      </w:pPr>
+      <w:r>
+        <w:rPr>
+          <w:rFonts w:ascii="Tahoma" w:hAnsi="Tahoma" w:cs="Tahoma"/>
+          <w:sz w:val="24"/>
+          <w:u w:val="single"/>
+          <w:lang w:val="es-CO"/>
+        </w:rPr>
+        <w:t>Condición de Fallo Final:</w:t>
+      </w:r>
+      <w:r>
+        <w:rPr>
+          <w:rFonts w:ascii="Tahoma" w:hAnsi="Tahoma" w:cs="Tahoma"/>
+          <w:sz w:val="24"/>
+          <w:lang w:val="es-CO"/>
+        </w:rPr>
+        <w:t xml:space="preserve"> El usuario no logrará </w:t>
+      </w:r>
+      <w:r>
+        <w:rPr>
+          <w:rFonts w:ascii="Tahoma" w:hAnsi="Tahoma" w:cs="Tahoma"/>
+          <w:sz w:val="24"/>
+          <w:lang w:val="es-CO"/>
+        </w:rPr>
+        <w:t>subir una mascota extraviada o encontrada al sistema.</w:t>
+      </w:r>
+    </w:p>
+    <w:p>
+      <w:pPr>
+        <w:pStyle w:val="Prrafodelista"/>
+        <w:numPr>
+          <w:ilvl w:val="1"/>
+          <w:numId w:val="10"/>
+        </w:numPr>
+        <w:spacing w:after="160" w:line="240" w:lineRule="auto"/>
+        <w:rPr>
+          <w:rFonts w:ascii="Tahoma" w:hAnsi="Tahoma" w:cs="Tahoma"/>
+          <w:noProof/>
+          <w:sz w:val="24"/>
+        </w:rPr>
+      </w:pPr>
+      <w:r>
+        <w:rPr>
+          <w:rFonts w:ascii="Tahoma" w:hAnsi="Tahoma" w:cs="Tahoma"/>
+          <w:sz w:val="24"/>
+          <w:u w:val="single"/>
+        </w:rPr>
+        <w:t>Disparador:</w:t>
+      </w:r>
+      <w:r>
+        <w:rPr>
+          <w:rFonts w:ascii="Tahoma" w:hAnsi="Tahoma" w:cs="Tahoma"/>
+          <w:sz w:val="24"/>
+        </w:rPr>
+        <w:t xml:space="preserve"> </w:t>
+      </w:r>
+      <w:r>
+        <w:rPr>
+          <w:rFonts w:ascii="Tahoma" w:hAnsi="Tahoma" w:cs="Tahoma"/>
+          <w:sz w:val="24"/>
+        </w:rPr>
+        <w:t>Selección de la opción de agregar mascota perdida o encontrada.</w:t>
+      </w:r>
+    </w:p>
+    <w:p>
+      <w:pPr>
+        <w:pStyle w:val="Prrafodelista"/>
+        <w:numPr>
+          <w:ilvl w:val="0"/>
+          <w:numId w:val="9"/>
+        </w:numPr>
+        <w:spacing w:after="160" w:line="240" w:lineRule="auto"/>
+        <w:rPr>
+          <w:rFonts w:ascii="Tahoma" w:hAnsi="Tahoma" w:cs="Tahoma"/>
+          <w:noProof/>
+          <w:sz w:val="24"/>
+        </w:rPr>
+      </w:pPr>
+      <w:r>
+        <w:rPr>
+          <w:rFonts w:ascii="Tahoma" w:hAnsi="Tahoma" w:cs="Tahoma"/>
+          <w:b/>
+          <w:sz w:val="24"/>
+        </w:rPr>
+        <w:t>Escenario Principal de Éxito</w:t>
+      </w:r>
+    </w:p>
+    <w:p>
+      <w:pPr>
+        <w:pStyle w:val="Prrafodelista"/>
+        <w:numPr>
+          <w:ilvl w:val="1"/>
+          <w:numId w:val="9"/>
+        </w:numPr>
+        <w:spacing w:after="160" w:line="240" w:lineRule="auto"/>
+        <w:rPr>
+          <w:rFonts w:ascii="Tahoma" w:hAnsi="Tahoma" w:cs="Tahoma"/>
+          <w:noProof/>
+          <w:sz w:val="24"/>
+        </w:rPr>
+      </w:pPr>
+      <w:r>
+        <w:rPr>
+          <w:rFonts w:ascii="Tahoma" w:hAnsi="Tahoma" w:cs="Tahoma"/>
+          <w:sz w:val="24"/>
+        </w:rPr>
+        <w:t>El usuario selecciona la opción de agregar mascota perdida o encontrada.</w:t>
+      </w:r>
+    </w:p>
+    <w:p>
+      <w:pPr>
+        <w:pStyle w:val="Prrafodelista"/>
+        <w:numPr>
+          <w:ilvl w:val="1"/>
+          <w:numId w:val="9"/>
+        </w:numPr>
+        <w:spacing w:after="160" w:line="240" w:lineRule="auto"/>
+        <w:rPr>
+          <w:rFonts w:ascii="Tahoma" w:hAnsi="Tahoma" w:cs="Tahoma"/>
+          <w:noProof/>
+          <w:sz w:val="24"/>
+        </w:rPr>
+      </w:pPr>
+      <w:r>
+        <w:rPr>
+          <w:rFonts w:ascii="Tahoma" w:hAnsi="Tahoma" w:cs="Tahoma"/>
+          <w:sz w:val="24"/>
+        </w:rPr>
+        <w:t>El sistema muestra la sección de creación de mascotas.</w:t>
+      </w:r>
+    </w:p>
+    <w:p>
+      <w:pPr>
+        <w:pStyle w:val="Prrafodelista"/>
+        <w:numPr>
+          <w:ilvl w:val="1"/>
+          <w:numId w:val="9"/>
+        </w:numPr>
+        <w:spacing w:after="160" w:line="240" w:lineRule="auto"/>
+        <w:rPr>
+          <w:rFonts w:ascii="Tahoma" w:hAnsi="Tahoma" w:cs="Tahoma"/>
+          <w:noProof/>
+          <w:sz w:val="24"/>
+        </w:rPr>
+      </w:pPr>
+      <w:r>
+        <w:rPr>
+          <w:rFonts w:ascii="Tahoma" w:hAnsi="Tahoma" w:cs="Tahoma"/>
+          <w:sz w:val="24"/>
+        </w:rPr>
+        <w:t>El  usuario ingresa la información de la mascota.</w:t>
+      </w:r>
+    </w:p>
+    <w:p>
+      <w:pPr>
+        <w:pStyle w:val="Prrafodelista"/>
+        <w:numPr>
+          <w:ilvl w:val="1"/>
+          <w:numId w:val="9"/>
+        </w:numPr>
+        <w:spacing w:after="160" w:line="240" w:lineRule="auto"/>
+        <w:rPr>
+          <w:rFonts w:ascii="Tahoma" w:hAnsi="Tahoma" w:cs="Tahoma"/>
+          <w:noProof/>
+          <w:sz w:val="24"/>
+        </w:rPr>
+      </w:pPr>
+      <w:r>
+        <w:rPr>
+          <w:rFonts w:ascii="Tahoma" w:hAnsi="Tahoma" w:cs="Tahoma"/>
+          <w:sz w:val="24"/>
+        </w:rPr>
+        <w:t>El usuario anexa una foto de la mascota.</w:t>
+      </w:r>
+    </w:p>
+    <w:p>
+      <w:pPr>
+        <w:pStyle w:val="Prrafodelista"/>
+        <w:numPr>
+          <w:ilvl w:val="1"/>
+          <w:numId w:val="9"/>
+        </w:numPr>
+        <w:spacing w:after="160" w:line="240" w:lineRule="auto"/>
+        <w:rPr>
+          <w:rFonts w:ascii="Tahoma" w:hAnsi="Tahoma" w:cs="Tahoma"/>
+          <w:noProof/>
+          <w:sz w:val="24"/>
+        </w:rPr>
+      </w:pPr>
+      <w:r>
+        <w:rPr>
+          <w:rFonts w:ascii="Tahoma" w:hAnsi="Tahoma" w:cs="Tahoma"/>
+          <w:sz w:val="24"/>
+        </w:rPr>
+        <w:t>El usuario decide si la mascota fue extraviada o encontrada.</w:t>
+      </w:r>
+    </w:p>
+    <w:p>
+      <w:pPr>
+        <w:pStyle w:val="Prrafodelista"/>
+        <w:numPr>
+          <w:ilvl w:val="1"/>
+          <w:numId w:val="9"/>
+        </w:numPr>
+        <w:spacing w:after="160" w:line="240" w:lineRule="auto"/>
+        <w:rPr>
+          <w:rFonts w:ascii="Tahoma" w:hAnsi="Tahoma" w:cs="Tahoma"/>
+          <w:noProof/>
+          <w:sz w:val="24"/>
+        </w:rPr>
+      </w:pPr>
+      <w:r>
+        <w:rPr>
+          <w:rFonts w:ascii="Tahoma" w:hAnsi="Tahoma" w:cs="Tahoma"/>
+          <w:sz w:val="24"/>
+        </w:rPr>
+        <w:t xml:space="preserve">El </w:t>
+      </w:r>
+      <w:r>
+        <w:rPr>
+          <w:rFonts w:ascii="Tahoma" w:hAnsi="Tahoma" w:cs="Tahoma"/>
+          <w:sz w:val="24"/>
+        </w:rPr>
+        <w:t>sistema valida los contenidos y agrega la mascota a la sección de pérdidas y encontradas, enlazando al usuario para ser contactado.</w:t>
+      </w:r>
+    </w:p>
+    <w:p>
+      <w:pPr>
+        <w:pStyle w:val="Prrafodelista"/>
+        <w:numPr>
+          <w:ilvl w:val="0"/>
+          <w:numId w:val="9"/>
+        </w:numPr>
+        <w:spacing w:after="160" w:line="240" w:lineRule="auto"/>
+        <w:rPr>
+          <w:rFonts w:ascii="Tahoma" w:hAnsi="Tahoma" w:cs="Tahoma"/>
+          <w:b/>
+          <w:noProof/>
+          <w:sz w:val="24"/>
+          <w:lang w:val="es-CO"/>
+        </w:rPr>
+      </w:pPr>
+      <w:r>
+        <w:rPr>
+          <w:rFonts w:ascii="Tahoma" w:hAnsi="Tahoma" w:cs="Tahoma"/>
+          <w:b/>
+          <w:sz w:val="24"/>
+          <w:lang w:val="es-CO"/>
+        </w:rPr>
+        <w:t>Escenarios de Excepción</w:t>
+      </w:r>
+    </w:p>
+    <w:p>
+      <w:pPr>
+        <w:pStyle w:val="Prrafodelista"/>
+        <w:numPr>
+          <w:ilvl w:val="1"/>
+          <w:numId w:val="12"/>
+        </w:numPr>
+        <w:spacing w:after="160" w:line="240" w:lineRule="auto"/>
+        <w:rPr>
+          <w:rFonts w:ascii="Tahoma" w:hAnsi="Tahoma" w:cs="Tahoma"/>
+          <w:noProof/>
+          <w:sz w:val="24"/>
+          <w:szCs w:val="24"/>
+          <w:lang w:val="es-CO"/>
+        </w:rPr>
+      </w:pPr>
+      <w:r>
+        <w:rPr>
+          <w:rFonts w:ascii="Tahoma" w:hAnsi="Tahoma" w:cs="Tahoma"/>
+          <w:sz w:val="24"/>
+          <w:szCs w:val="24"/>
+          <w:lang w:val="es-CO"/>
+        </w:rPr>
+        <w:t>(II) Que el usuario no llene todos los espacios requeridos de la mascota</w:t>
+      </w:r>
+    </w:p>
+    <w:p>
+      <w:pPr>
+        <w:pStyle w:val="Prrafodelista"/>
+        <w:numPr>
+          <w:ilvl w:val="1"/>
+          <w:numId w:val="12"/>
+        </w:numPr>
+        <w:spacing w:after="160" w:line="240" w:lineRule="auto"/>
+        <w:rPr>
+          <w:rFonts w:ascii="Tahoma" w:hAnsi="Tahoma" w:cs="Tahoma"/>
+          <w:noProof/>
+          <w:sz w:val="24"/>
+        </w:rPr>
+      </w:pPr>
+      <w:r>
+        <w:rPr>
+          <w:rFonts w:ascii="Tahoma" w:hAnsi="Tahoma" w:cs="Tahoma"/>
+          <w:sz w:val="24"/>
+        </w:rPr>
+        <w:t xml:space="preserve">(IV) Que el usuario no anexe una foto a la mascota. </w:t>
+      </w:r>
+    </w:p>
+    <w:p>
+      <w:pPr>
+        <w:pStyle w:val="Prrafodelista"/>
+        <w:numPr>
+          <w:ilvl w:val="1"/>
+          <w:numId w:val="12"/>
+        </w:numPr>
+        <w:spacing w:after="160" w:line="240" w:lineRule="auto"/>
+        <w:jc w:val="both"/>
+        <w:rPr>
+          <w:rFonts w:ascii="Tahoma" w:hAnsi="Tahoma" w:cs="Tahoma"/>
+          <w:noProof/>
+          <w:sz w:val="24"/>
+          <w:szCs w:val="24"/>
+          <w:lang w:val="es-CO"/>
+        </w:rPr>
+      </w:pPr>
+      <w:r>
+        <w:rPr>
+          <w:rFonts w:ascii="Tahoma" w:hAnsi="Tahoma" w:cs="Tahoma"/>
+          <w:sz w:val="24"/>
+          <w:szCs w:val="24"/>
+          <w:lang w:val="es-CO"/>
+        </w:rPr>
+        <w:t xml:space="preserve">(Todos los pasos) </w:t>
+      </w:r>
+      <w:r>
+        <w:rPr>
+          <w:rFonts w:ascii="Tahoma" w:hAnsi="Tahoma" w:cs="Tahoma"/>
+          <w:sz w:val="24"/>
+          <w:szCs w:val="24"/>
+          <w:lang w:val="es-CO"/>
+        </w:rPr>
+        <w:t xml:space="preserve">Caída de la red mientras se hace la acción </w:t>
+      </w:r>
+      <w:r>
+        <w:rPr>
+          <w:rFonts w:ascii="Tahoma" w:hAnsi="Tahoma" w:cs="Tahoma"/>
+          <w:sz w:val="24"/>
+          <w:szCs w:val="24"/>
+          <w:lang w:val="es-CO"/>
+        </w:rPr>
+        <w:t>buscar.</w:t>
+      </w:r>
+      <w:r>
+        <w:rPr>
+          <w:rFonts w:ascii="Tahoma" w:hAnsi="Tahoma" w:cs="Tahoma"/>
+          <w:sz w:val="24"/>
+          <w:szCs w:val="24"/>
+          <w:lang w:val="es-CO"/>
+        </w:rPr>
+        <w:t xml:space="preserve"> </w:t>
+      </w:r>
+    </w:p>
+    <w:p>
+      <w:pPr>
+        <w:pStyle w:val="Prrafodelista"/>
+        <w:numPr>
+          <w:ilvl w:val="0"/>
+          <w:numId w:val="9"/>
+        </w:numPr>
+        <w:spacing w:after="160" w:line="240" w:lineRule="auto"/>
+        <w:rPr>
+          <w:rFonts w:ascii="Tahoma" w:hAnsi="Tahoma" w:cs="Tahoma"/>
+          <w:b/>
+          <w:noProof/>
+          <w:sz w:val="24"/>
+          <w:lang w:val="es-CO"/>
+        </w:rPr>
+      </w:pPr>
+      <w:r>
+        <w:rPr>
+          <w:rFonts w:ascii="Tahoma" w:hAnsi="Tahoma" w:cs="Tahoma"/>
+          <w:b/>
+          <w:sz w:val="24"/>
+          <w:lang w:val="es-CO"/>
+        </w:rPr>
+        <w:t xml:space="preserve">Información Relacionada </w:t>
+      </w:r>
+    </w:p>
+    <w:p>
+      <w:pPr>
+        <w:pStyle w:val="Prrafodelista"/>
+        <w:numPr>
+          <w:ilvl w:val="1"/>
+          <w:numId w:val="11"/>
+        </w:numPr>
+        <w:spacing w:after="160" w:line="240" w:lineRule="auto"/>
+        <w:rPr>
+          <w:rFonts w:ascii="Tahoma" w:hAnsi="Tahoma" w:cs="Tahoma"/>
+          <w:noProof/>
+          <w:sz w:val="24"/>
+          <w:lang w:val="es-CO"/>
+        </w:rPr>
+      </w:pPr>
+      <w:r>
+        <w:rPr>
+          <w:rFonts w:ascii="Tahoma" w:hAnsi="Tahoma" w:cs="Tahoma"/>
+          <w:sz w:val="24"/>
+          <w:lang w:val="es-CO"/>
+        </w:rPr>
+        <w:t xml:space="preserve">Prioridad: Máxima Prioridad. </w:t>
+      </w:r>
+    </w:p>
+    <w:p>
+      <w:pPr>
+        <w:pStyle w:val="Prrafodelista"/>
+        <w:numPr>
+          <w:ilvl w:val="1"/>
+          <w:numId w:val="11"/>
+        </w:numPr>
+        <w:spacing w:after="160" w:line="240" w:lineRule="auto"/>
+        <w:rPr>
+          <w:rFonts w:ascii="Tahoma" w:hAnsi="Tahoma" w:cs="Tahoma"/>
+          <w:noProof/>
+          <w:sz w:val="24"/>
+        </w:rPr>
+      </w:pPr>
+      <w:r>
+        <w:rPr>
+          <w:rFonts w:ascii="Tahoma" w:hAnsi="Tahoma" w:cs="Tahoma"/>
+          <w:sz w:val="24"/>
+        </w:rPr>
+        <w:t xml:space="preserve">Objetivo del Rendimiento: Los usuarios deben ser informados en máximo 5 segundos. </w:t>
+      </w:r>
+    </w:p>
+    <w:p>
+      <w:pPr>
+        <w:pStyle w:val="Prrafodelista"/>
+        <w:numPr>
+          <w:ilvl w:val="1"/>
+          <w:numId w:val="11"/>
+        </w:numPr>
+        <w:spacing w:after="160" w:line="240" w:lineRule="auto"/>
+        <w:rPr>
+          <w:rFonts w:ascii="Tahoma" w:hAnsi="Tahoma" w:cs="Tahoma"/>
+          <w:noProof/>
+          <w:sz w:val="24"/>
+        </w:rPr>
+      </w:pPr>
+      <w:r>
+        <w:rPr>
+          <w:rFonts w:ascii="Tahoma" w:hAnsi="Tahoma" w:cs="Tahoma"/>
+          <w:sz w:val="24"/>
+        </w:rPr>
+        <w:t>Frecuencia: Moderada. Cada vez que un usuario desee consultar alguna mascota perdida o desee saber que mascotas han encontrado otros usuarios.</w:t>
+      </w:r>
+    </w:p>
+    <w:p>
+      <w:pPr>
+        <w:pStyle w:val="Prrafodelista"/>
+        <w:numPr>
+          <w:ilvl w:val="1"/>
+          <w:numId w:val="11"/>
+        </w:numPr>
+        <w:spacing w:after="160" w:line="240" w:lineRule="auto"/>
+        <w:rPr>
+          <w:rFonts w:ascii="Tahoma" w:hAnsi="Tahoma" w:cs="Tahoma"/>
+          <w:noProof/>
+          <w:sz w:val="24"/>
+          <w:lang w:val="es-CO"/>
+        </w:rPr>
+      </w:pPr>
+      <w:r>
+        <w:rPr>
+          <w:rFonts w:ascii="Tahoma" w:hAnsi="Tahoma" w:cs="Tahoma"/>
+          <w:sz w:val="24"/>
+          <w:lang w:val="es-CO"/>
+        </w:rPr>
+        <w:t xml:space="preserve">Casos de Uso Subordinados: N/A. </w:t>
+      </w:r>
+    </w:p>
+    <w:p>
+      <w:pPr>
+        <w:pStyle w:val="Prrafodelista"/>
+        <w:numPr>
+          <w:ilvl w:val="1"/>
+          <w:numId w:val="11"/>
+        </w:numPr>
+        <w:spacing w:after="160" w:line="240" w:lineRule="auto"/>
+        <w:rPr>
+          <w:rFonts w:ascii="Tahoma" w:hAnsi="Tahoma" w:cs="Tahoma"/>
+          <w:noProof/>
+          <w:sz w:val="24"/>
+        </w:rPr>
+      </w:pPr>
+      <w:r>
+        <w:rPr>
+          <w:rFonts w:ascii="Tahoma" w:hAnsi="Tahoma" w:cs="Tahoma"/>
+          <w:sz w:val="24"/>
+        </w:rPr>
+        <w:t>Canal con el Actor Principal: Full-</w:t>
+      </w:r>
+      <w:proofErr w:type="spellStart"/>
+      <w:r>
+        <w:rPr>
+          <w:rFonts w:ascii="Tahoma" w:hAnsi="Tahoma" w:cs="Tahoma"/>
+          <w:sz w:val="24"/>
+        </w:rPr>
+        <w:t>Duplex</w:t>
+      </w:r>
+      <w:proofErr w:type="spellEnd"/>
+      <w:r>
+        <w:rPr>
+          <w:rFonts w:ascii="Tahoma" w:hAnsi="Tahoma" w:cs="Tahoma"/>
+          <w:sz w:val="24"/>
+        </w:rPr>
+        <w:t>, Comunicación en ambos sentidos por medio de red.</w:t>
+      </w:r>
+    </w:p>
+    <w:p>
+      <w:pPr>
+        <w:pStyle w:val="Prrafodelista"/>
+        <w:numPr>
+          <w:ilvl w:val="1"/>
+          <w:numId w:val="11"/>
+        </w:numPr>
+        <w:spacing w:after="160" w:line="240" w:lineRule="auto"/>
+        <w:rPr>
+          <w:rFonts w:ascii="Tahoma" w:hAnsi="Tahoma" w:cs="Tahoma"/>
+          <w:noProof/>
+          <w:sz w:val="24"/>
+        </w:rPr>
+      </w:pPr>
+      <w:r>
+        <w:rPr>
+          <w:rFonts w:ascii="Tahoma" w:hAnsi="Tahoma" w:cs="Tahoma"/>
+          <w:sz w:val="24"/>
+        </w:rPr>
+        <w:t xml:space="preserve">Actores secundarios: N/A </w:t>
+      </w:r>
+    </w:p>
+    <w:p>
+      <w:pPr>
+        <w:pStyle w:val="Prrafodelista"/>
+        <w:numPr>
+          <w:ilvl w:val="1"/>
+          <w:numId w:val="11"/>
+        </w:numPr>
+        <w:spacing w:after="160" w:line="240" w:lineRule="auto"/>
+        <w:rPr>
+          <w:rFonts w:ascii="Tahoma" w:hAnsi="Tahoma" w:cs="Tahoma"/>
+          <w:noProof/>
+          <w:lang w:val="es-CO"/>
+        </w:rPr>
+      </w:pPr>
+      <w:r>
+        <w:rPr>
+          <w:rFonts w:ascii="Tahoma" w:hAnsi="Tahoma" w:cs="Tahoma"/>
+          <w:sz w:val="24"/>
+          <w:lang w:val="es-CO"/>
+        </w:rPr>
+        <w:t>Canal con los Actores Secundarios: N/A</w:t>
+      </w:r>
+    </w:p>
+    <w:p>
+      <w:pPr>
+        <w:pStyle w:val="Ttulo"/>
+        <w:rPr>
+          <w:rFonts w:ascii="Tahoma" w:hAnsi="Tahoma" w:cs="Tahoma"/>
+          <w:noProof/>
+          <w:color w:val="000000"/>
+          <w:lang w:val="es-CO"/>
+        </w:rPr>
+      </w:pPr>
+    </w:p>
+    <w:p>
+      <w:pPr>
+        <w:rPr>
+          <w:lang w:val="es-CO" w:eastAsia="ja-JP"/>
+        </w:rPr>
+      </w:pPr>
     </w:p>
     <w:p>
       <w:pPr>
@@ -18221,7 +19195,7 @@
           <w:noProof/>
           <w:lang w:val="es-CO"/>
         </w:rPr>
-        <w:t>6</w:t>
+        <w:t>7</w:t>
       </w:r>
       <w:r>
         <w:rPr>
@@ -18402,7 +19376,25 @@
           <w:szCs w:val="24"/>
           <w:lang w:val="es-CO"/>
         </w:rPr>
-        <w:t xml:space="preserve"> Debe haber por lo menos una fundación registrada. La consulta debe hacerse desde un usuario registrado. El usuario debe saber su ubicación.</w:t>
+        <w:t xml:space="preserve"> Debe haber por lo menos una fundación registrada. La consulta debe hacerse desde un usuario registrado</w:t>
+      </w:r>
+      <w:r>
+        <w:rPr>
+          <w:rFonts w:ascii="Tahoma" w:hAnsi="Tahoma" w:cs="Tahoma"/>
+          <w:sz w:val="24"/>
+          <w:szCs w:val="24"/>
+          <w:lang w:val="es-CO"/>
+        </w:rPr>
+        <w:t xml:space="preserve"> y haber iniciado sesión</w:t>
+      </w:r>
+      <w:r>
+        <w:rPr>
+          <w:rFonts w:ascii="Tahoma" w:hAnsi="Tahoma" w:cs="Tahoma"/>
+          <w:sz w:val="24"/>
+          <w:szCs w:val="24"/>
+          <w:lang w:val="es-CO"/>
+        </w:rPr>
+        <w:t>. El usuario debe saber su ubicación.</w:t>
       </w:r>
     </w:p>
     <w:p>
@@ -19009,7 +20001,7 @@
           <w:rFonts w:ascii="Tahoma" w:hAnsi="Tahoma" w:cs="Tahoma"/>
           <w:noProof/>
         </w:rPr>
-        <w:t>7</w:t>
+        <w:t>8</w:t>
       </w:r>
       <w:r>
         <w:rPr>
@@ -19193,7 +20185,16 @@
           <w:szCs w:val="24"/>
           <w:lang w:val="es-CO"/>
         </w:rPr>
-        <w:t xml:space="preserve"> el usuario debe estar </w:t>
+        <w:t xml:space="preserve"> el usuario </w:t>
+      </w:r>
+      <w:r>
+        <w:rPr>
+          <w:rFonts w:ascii="Tahoma" w:hAnsi="Tahoma" w:cs="Tahoma"/>
+          <w:sz w:val="24"/>
+          <w:szCs w:val="24"/>
+          <w:lang w:val="es-CO"/>
+        </w:rPr>
+        <w:t>haber iniciado sesión.</w:t>
       </w:r>
       <w:r>
         <w:rPr>
@@ -19203,7 +20204,7 @@
           <w:szCs w:val="24"/>
           <w:lang w:val="es-CO"/>
         </w:rPr>
-        <w:t xml:space="preserve">loggeado </w:t>
+        <w:t xml:space="preserve"> </w:t>
       </w:r>
       <w:r>
         <w:rPr>
@@ -19860,7 +20861,7 @@
           <w:rFonts w:ascii="Tahoma" w:hAnsi="Tahoma" w:cs="Tahoma"/>
           <w:noProof/>
         </w:rPr>
-        <w:t>8</w:t>
+        <w:t>9</w:t>
       </w:r>
       <w:r>
         <w:rPr>
@@ -20052,7 +21053,25 @@
           <w:szCs w:val="24"/>
           <w:lang w:val="es-CO"/>
         </w:rPr>
-        <w:t xml:space="preserve"> Debe haber por lo menos una tienda(s) registrada(s). La consulta debe hacerse desde un usuario registrado.</w:t>
+        <w:t xml:space="preserve"> Debe haber por lo menos una tienda(s) registrada(s). La consulta debe hacerse desde un usuario registrado</w:t>
+      </w:r>
+      <w:r>
+        <w:rPr>
+          <w:rFonts w:ascii="Tahoma" w:hAnsi="Tahoma" w:cs="Tahoma"/>
+          <w:sz w:val="24"/>
+          <w:szCs w:val="24"/>
+          <w:lang w:val="es-CO"/>
+        </w:rPr>
+        <w:t xml:space="preserve"> </w:t>
+      </w:r>
+      <w:r>
+        <w:rPr>
+          <w:rFonts w:ascii="Tahoma" w:hAnsi="Tahoma" w:cs="Tahoma"/>
+          <w:sz w:val="24"/>
+          <w:szCs w:val="24"/>
+          <w:lang w:val="es-CO"/>
+        </w:rPr>
+        <w:t>y haber iniciado sesión.</w:t>
       </w:r>
     </w:p>
     <w:p>
@@ -20622,15 +21641,14 @@
           <w:lang w:val="es-CO"/>
         </w:rPr>
       </w:pPr>
-      <w:bookmarkStart w:id="0" w:name="_GoBack"/>
-      <w:bookmarkEnd w:id="0"/>
-      <w:r>
-        <w:rPr>
-          <w:rFonts w:ascii="Tahoma" w:hAnsi="Tahoma" w:cs="Tahoma"/>
-          <w:sz w:val="24"/>
-          <w:szCs w:val="24"/>
-          <w:lang w:val="es-CO"/>
-        </w:rPr>
+      <w:r>
+        <w:rPr>
+          <w:rFonts w:ascii="Tahoma" w:hAnsi="Tahoma" w:cs="Tahoma"/>
+          <w:sz w:val="24"/>
+          <w:szCs w:val="24"/>
+          <w:lang w:val="es-CO"/>
+        </w:rPr>
+        <w:lastRenderedPageBreak/>
         <w:t xml:space="preserve">Canal </w:t>
       </w:r>
       <w:r>
@@ -20658,7 +21676,6 @@
           <w:noProof/>
           <w:color w:val="000000"/>
         </w:rPr>
-        <w:lastRenderedPageBreak/>
         <w:t>Snoutp</w:t>
       </w:r>
       <w:r>
@@ -20695,7 +21712,7 @@
           <w:rFonts w:ascii="Tahoma" w:hAnsi="Tahoma" w:cs="Tahoma"/>
           <w:noProof/>
         </w:rPr>
-        <w:t>19</w:t>
+        <w:t>20</w:t>
       </w:r>
       <w:r>
         <w:rPr>
@@ -20881,7 +21898,16 @@
           <w:szCs w:val="24"/>
           <w:lang w:val="es-CO"/>
         </w:rPr>
-        <w:t xml:space="preserve"> El usuario debe estar registrado dentro del sistema. </w:t>
+        <w:t xml:space="preserve"> El usuario debe estar</w:t>
+      </w:r>
+      <w:r>
+        <w:rPr>
+          <w:rFonts w:ascii="Tahoma" w:hAnsi="Tahoma" w:cs="Tahoma"/>
+          <w:sz w:val="24"/>
+          <w:szCs w:val="24"/>
+          <w:lang w:val="es-CO"/>
+        </w:rPr>
+        <w:t xml:space="preserve"> registrado dentro del sistema y haber iniciado sesión.</w:t>
       </w:r>
     </w:p>
     <w:p>
@@ -21428,6 +22454,7 @@
           <w:sz w:val="24"/>
           <w:szCs w:val="24"/>
         </w:rPr>
+        <w:lastRenderedPageBreak/>
         <w:t xml:space="preserve">Actores secundarios: N/A </w:t>
       </w:r>
     </w:p>
@@ -21457,6 +22484,1006 @@
         </w:rPr>
         <w:t>Canal con los Actores Secundarios: N/A</w:t>
       </w:r>
+    </w:p>
+    <w:p>
+      <w:pPr>
+        <w:pStyle w:val="Ttulo"/>
+        <w:rPr>
+          <w:rFonts w:ascii="Tahoma" w:hAnsi="Tahoma" w:cs="Tahoma"/>
+          <w:noProof/>
+          <w:lang w:val="es-CO"/>
+        </w:rPr>
+      </w:pPr>
+      <w:r>
+        <w:rPr>
+          <w:rFonts w:ascii="Tahoma" w:hAnsi="Tahoma" w:cs="Tahoma"/>
+          <w:noProof/>
+          <w:color w:val="000000"/>
+          <w:lang w:val="es-ES"/>
+        </w:rPr>
+        <w:t>Snoutp</w:t>
+      </w:r>
+      <w:r>
+        <w:rPr>
+          <w:rFonts w:ascii="Tahoma" w:hAnsi="Tahoma" w:cs="Tahoma"/>
+          <w:noProof/>
+          <w:color w:val="000000"/>
+          <w:lang w:val="es-ES"/>
+        </w:rPr>
+        <w:softHyphen/>
+        <w:t xml:space="preserve">oint - </w:t>
+      </w:r>
+      <w:r>
+        <w:rPr>
+          <w:rFonts w:ascii="Tahoma" w:hAnsi="Tahoma" w:cs="Tahoma"/>
+          <w:noProof/>
+          <w:color w:val="000000"/>
+          <w:lang w:val="es-CO"/>
+        </w:rPr>
+        <w:t>Casos de uso</w:t>
+      </w:r>
+    </w:p>
+    <w:p>
+      <w:pPr>
+        <w:pStyle w:val="Ttulo1"/>
+        <w:pBdr>
+          <w:bottom w:val="single" w:sz="4" w:space="1" w:color="595959" w:themeColor="text1" w:themeTint="A6"/>
+        </w:pBdr>
+        <w:spacing w:before="360" w:after="160" w:line="240" w:lineRule="auto"/>
+        <w:rPr>
+          <w:rFonts w:ascii="Tahoma" w:hAnsi="Tahoma" w:cs="Tahoma"/>
+          <w:noProof/>
+          <w:lang w:val="es-CO"/>
+        </w:rPr>
+      </w:pPr>
+      <w:r>
+        <w:rPr>
+          <w:rFonts w:ascii="Tahoma" w:hAnsi="Tahoma" w:cs="Tahoma"/>
+          <w:noProof/>
+          <w:color w:val="000000"/>
+          <w:lang w:val="es-CO"/>
+        </w:rPr>
+        <w:t>21 Cerrar Sesión</w:t>
+      </w:r>
+    </w:p>
+    <w:p>
+      <w:pPr>
+        <w:pStyle w:val="Prrafodelista"/>
+        <w:numPr>
+          <w:ilvl w:val="0"/>
+          <w:numId w:val="9"/>
+        </w:numPr>
+        <w:spacing w:after="160" w:line="240" w:lineRule="auto"/>
+        <w:rPr>
+          <w:rFonts w:ascii="Tahoma" w:hAnsi="Tahoma" w:cs="Tahoma"/>
+          <w:b/>
+          <w:noProof/>
+          <w:sz w:val="24"/>
+          <w:szCs w:val="24"/>
+          <w:lang w:val="es-CO"/>
+        </w:rPr>
+      </w:pPr>
+      <w:r>
+        <w:rPr>
+          <w:rFonts w:ascii="Tahoma" w:hAnsi="Tahoma" w:cs="Tahoma"/>
+          <w:b/>
+          <w:sz w:val="24"/>
+          <w:szCs w:val="24"/>
+          <w:lang w:val="es-CO"/>
+        </w:rPr>
+        <w:t>Información de las características:</w:t>
+      </w:r>
+    </w:p>
+    <w:p>
+      <w:pPr>
+        <w:pStyle w:val="Prrafodelista"/>
+        <w:numPr>
+          <w:ilvl w:val="1"/>
+          <w:numId w:val="10"/>
+        </w:numPr>
+        <w:spacing w:after="160" w:line="240" w:lineRule="auto"/>
+        <w:rPr>
+          <w:rFonts w:ascii="Tahoma" w:hAnsi="Tahoma" w:cs="Tahoma"/>
+          <w:noProof/>
+          <w:sz w:val="24"/>
+          <w:szCs w:val="24"/>
+          <w:lang w:val="es-CO"/>
+        </w:rPr>
+      </w:pPr>
+      <w:r>
+        <w:rPr>
+          <w:rFonts w:ascii="Tahoma" w:hAnsi="Tahoma" w:cs="Tahoma"/>
+          <w:sz w:val="24"/>
+          <w:szCs w:val="24"/>
+          <w:u w:val="single"/>
+          <w:lang w:val="es-CO"/>
+        </w:rPr>
+        <w:t>Objetivo de contexto</w:t>
+      </w:r>
+      <w:r>
+        <w:rPr>
+          <w:rFonts w:ascii="Tahoma" w:hAnsi="Tahoma" w:cs="Tahoma"/>
+          <w:sz w:val="24"/>
+          <w:szCs w:val="24"/>
+          <w:lang w:val="es-CO"/>
+        </w:rPr>
+        <w:t xml:space="preserve">: </w:t>
+      </w:r>
+      <w:r>
+        <w:rPr>
+          <w:rFonts w:ascii="Tahoma" w:hAnsi="Tahoma" w:cs="Tahoma"/>
+          <w:sz w:val="24"/>
+          <w:szCs w:val="24"/>
+          <w:lang w:val="es-CO"/>
+        </w:rPr>
+        <w:t>Cerrar la sesión abierta por el usuario cuando desee salir del sistema.</w:t>
+      </w:r>
+      <w:r>
+        <w:rPr>
+          <w:rFonts w:ascii="Tahoma" w:hAnsi="Tahoma" w:cs="Tahoma"/>
+          <w:sz w:val="24"/>
+          <w:szCs w:val="24"/>
+          <w:lang w:val="es-CO"/>
+        </w:rPr>
+        <w:t xml:space="preserve"> </w:t>
+      </w:r>
+    </w:p>
+    <w:p>
+      <w:pPr>
+        <w:pStyle w:val="Prrafodelista"/>
+        <w:numPr>
+          <w:ilvl w:val="1"/>
+          <w:numId w:val="10"/>
+        </w:numPr>
+        <w:spacing w:after="160" w:line="240" w:lineRule="auto"/>
+        <w:rPr>
+          <w:rFonts w:ascii="Tahoma" w:hAnsi="Tahoma" w:cs="Tahoma"/>
+          <w:noProof/>
+          <w:sz w:val="24"/>
+          <w:szCs w:val="24"/>
+          <w:lang w:val="es-CO"/>
+        </w:rPr>
+      </w:pPr>
+      <w:r>
+        <w:rPr>
+          <w:rFonts w:ascii="Tahoma" w:hAnsi="Tahoma" w:cs="Tahoma"/>
+          <w:sz w:val="24"/>
+          <w:szCs w:val="24"/>
+          <w:u w:val="single"/>
+          <w:lang w:val="es-CO"/>
+        </w:rPr>
+        <w:t>Ámbito o alcance:</w:t>
+      </w:r>
+      <w:r>
+        <w:rPr>
+          <w:rFonts w:ascii="Tahoma" w:hAnsi="Tahoma" w:cs="Tahoma"/>
+          <w:sz w:val="24"/>
+          <w:szCs w:val="24"/>
+          <w:lang w:val="es-CO"/>
+        </w:rPr>
+        <w:t xml:space="preserve"> </w:t>
+      </w:r>
+      <w:r>
+        <w:rPr>
+          <w:rFonts w:ascii="Tahoma" w:hAnsi="Tahoma" w:cs="Tahoma"/>
+          <w:sz w:val="24"/>
+          <w:szCs w:val="24"/>
+          <w:lang w:val="es-CO"/>
+        </w:rPr>
+        <w:t>Cerrar la sesión y salir del sistema.</w:t>
+      </w:r>
+      <w:r>
+        <w:rPr>
+          <w:rFonts w:ascii="Tahoma" w:hAnsi="Tahoma" w:cs="Tahoma"/>
+          <w:sz w:val="24"/>
+          <w:szCs w:val="24"/>
+          <w:lang w:val="es-CO"/>
+        </w:rPr>
+        <w:t xml:space="preserve"> </w:t>
+      </w:r>
+    </w:p>
+    <w:p>
+      <w:pPr>
+        <w:pStyle w:val="Prrafodelista"/>
+        <w:numPr>
+          <w:ilvl w:val="1"/>
+          <w:numId w:val="10"/>
+        </w:numPr>
+        <w:spacing w:after="160" w:line="240" w:lineRule="auto"/>
+        <w:rPr>
+          <w:rFonts w:ascii="Tahoma" w:hAnsi="Tahoma" w:cs="Tahoma"/>
+          <w:noProof/>
+          <w:sz w:val="24"/>
+          <w:szCs w:val="24"/>
+          <w:lang w:val="es-CO"/>
+        </w:rPr>
+      </w:pPr>
+      <w:r>
+        <w:rPr>
+          <w:rFonts w:ascii="Tahoma" w:hAnsi="Tahoma" w:cs="Tahoma"/>
+          <w:sz w:val="24"/>
+          <w:szCs w:val="24"/>
+          <w:u w:val="single"/>
+          <w:lang w:val="es-CO"/>
+        </w:rPr>
+        <w:t>Nivel:</w:t>
+      </w:r>
+      <w:r>
+        <w:rPr>
+          <w:rFonts w:ascii="Tahoma" w:hAnsi="Tahoma" w:cs="Tahoma"/>
+          <w:sz w:val="24"/>
+          <w:szCs w:val="24"/>
+          <w:lang w:val="es-CO"/>
+        </w:rPr>
+        <w:t xml:space="preserve"> Tarea primaria. </w:t>
+      </w:r>
+    </w:p>
+    <w:p>
+      <w:pPr>
+        <w:pStyle w:val="Prrafodelista"/>
+        <w:numPr>
+          <w:ilvl w:val="1"/>
+          <w:numId w:val="10"/>
+        </w:numPr>
+        <w:spacing w:after="160" w:line="240" w:lineRule="auto"/>
+        <w:rPr>
+          <w:rFonts w:ascii="Tahoma" w:hAnsi="Tahoma" w:cs="Tahoma"/>
+          <w:noProof/>
+          <w:sz w:val="24"/>
+          <w:szCs w:val="24"/>
+          <w:lang w:val="es-CO"/>
+        </w:rPr>
+      </w:pPr>
+      <w:r>
+        <w:rPr>
+          <w:rFonts w:ascii="Tahoma" w:hAnsi="Tahoma" w:cs="Tahoma"/>
+          <w:sz w:val="24"/>
+          <w:szCs w:val="24"/>
+          <w:u w:val="single"/>
+          <w:lang w:val="es-CO"/>
+        </w:rPr>
+        <w:t>Precondiciones:</w:t>
+      </w:r>
+      <w:r>
+        <w:rPr>
+          <w:rFonts w:ascii="Tahoma" w:hAnsi="Tahoma" w:cs="Tahoma"/>
+          <w:sz w:val="24"/>
+          <w:szCs w:val="24"/>
+          <w:lang w:val="es-CO"/>
+        </w:rPr>
+        <w:t xml:space="preserve"> El usuario debe haber iniciado la sesión.</w:t>
+      </w:r>
+    </w:p>
+    <w:p>
+      <w:pPr>
+        <w:pStyle w:val="Prrafodelista"/>
+        <w:numPr>
+          <w:ilvl w:val="1"/>
+          <w:numId w:val="10"/>
+        </w:numPr>
+        <w:spacing w:after="160" w:line="240" w:lineRule="auto"/>
+        <w:rPr>
+          <w:rFonts w:ascii="Tahoma" w:hAnsi="Tahoma" w:cs="Tahoma"/>
+          <w:noProof/>
+          <w:sz w:val="24"/>
+          <w:szCs w:val="24"/>
+          <w:lang w:val="es-CO"/>
+        </w:rPr>
+      </w:pPr>
+      <w:r>
+        <w:rPr>
+          <w:rFonts w:ascii="Tahoma" w:hAnsi="Tahoma" w:cs="Tahoma"/>
+          <w:sz w:val="24"/>
+          <w:szCs w:val="24"/>
+          <w:u w:val="single"/>
+          <w:lang w:val="es-CO"/>
+        </w:rPr>
+        <w:t>Condición de éxito final:</w:t>
+      </w:r>
+      <w:r>
+        <w:rPr>
+          <w:rFonts w:ascii="Tahoma" w:hAnsi="Tahoma" w:cs="Tahoma"/>
+          <w:sz w:val="24"/>
+          <w:szCs w:val="24"/>
+          <w:lang w:val="es-CO"/>
+        </w:rPr>
+        <w:t xml:space="preserve"> </w:t>
+      </w:r>
+      <w:r>
+        <w:rPr>
+          <w:rFonts w:ascii="Tahoma" w:hAnsi="Tahoma" w:cs="Tahoma"/>
+          <w:sz w:val="24"/>
+          <w:szCs w:val="24"/>
+          <w:lang w:val="es-CO"/>
+        </w:rPr>
+        <w:t>Se termina la sesión abierta y no puede ver sus datos o acceder a operaciones después de cerrado.</w:t>
+      </w:r>
+    </w:p>
+    <w:p>
+      <w:pPr>
+        <w:pStyle w:val="Prrafodelista"/>
+        <w:numPr>
+          <w:ilvl w:val="1"/>
+          <w:numId w:val="10"/>
+        </w:numPr>
+        <w:spacing w:after="160" w:line="240" w:lineRule="auto"/>
+        <w:rPr>
+          <w:rFonts w:ascii="Tahoma" w:hAnsi="Tahoma" w:cs="Tahoma"/>
+          <w:noProof/>
+          <w:sz w:val="24"/>
+          <w:szCs w:val="24"/>
+          <w:lang w:val="es-CO"/>
+        </w:rPr>
+      </w:pPr>
+      <w:r>
+        <w:rPr>
+          <w:rFonts w:ascii="Tahoma" w:hAnsi="Tahoma" w:cs="Tahoma"/>
+          <w:sz w:val="24"/>
+          <w:szCs w:val="24"/>
+          <w:u w:val="single"/>
+          <w:lang w:val="es-CO"/>
+        </w:rPr>
+        <w:t>Condición de fallo final:</w:t>
+      </w:r>
+      <w:r>
+        <w:rPr>
+          <w:rFonts w:ascii="Tahoma" w:hAnsi="Tahoma" w:cs="Tahoma"/>
+          <w:sz w:val="24"/>
+          <w:szCs w:val="24"/>
+          <w:lang w:val="es-CO"/>
+        </w:rPr>
+        <w:t xml:space="preserve"> </w:t>
+      </w:r>
+      <w:r>
+        <w:rPr>
+          <w:rFonts w:ascii="Tahoma" w:hAnsi="Tahoma" w:cs="Tahoma"/>
+          <w:sz w:val="24"/>
+          <w:szCs w:val="24"/>
+          <w:lang w:val="es-CO"/>
+        </w:rPr>
+        <w:t>Se accede a la información u operaciones del sistema pese el cierre de sesión</w:t>
+      </w:r>
+      <w:r>
+        <w:rPr>
+          <w:rFonts w:ascii="Tahoma" w:hAnsi="Tahoma" w:cs="Tahoma"/>
+          <w:sz w:val="24"/>
+          <w:szCs w:val="24"/>
+          <w:lang w:val="es-CO"/>
+        </w:rPr>
+        <w:t xml:space="preserve"> </w:t>
+      </w:r>
+    </w:p>
+    <w:p>
+      <w:pPr>
+        <w:pStyle w:val="Prrafodelista"/>
+        <w:numPr>
+          <w:ilvl w:val="1"/>
+          <w:numId w:val="10"/>
+        </w:numPr>
+        <w:spacing w:after="160" w:line="240" w:lineRule="auto"/>
+        <w:rPr>
+          <w:rFonts w:ascii="Tahoma" w:hAnsi="Tahoma" w:cs="Tahoma"/>
+          <w:noProof/>
+          <w:sz w:val="24"/>
+          <w:szCs w:val="24"/>
+          <w:lang w:val="es-CO"/>
+        </w:rPr>
+      </w:pPr>
+      <w:r>
+        <w:rPr>
+          <w:rFonts w:ascii="Tahoma" w:hAnsi="Tahoma" w:cs="Tahoma"/>
+          <w:sz w:val="24"/>
+          <w:szCs w:val="24"/>
+          <w:u w:val="single"/>
+          <w:lang w:val="es-CO"/>
+        </w:rPr>
+        <w:t>Actor principal:</w:t>
+      </w:r>
+      <w:r>
+        <w:rPr>
+          <w:rFonts w:ascii="Tahoma" w:hAnsi="Tahoma" w:cs="Tahoma"/>
+          <w:sz w:val="24"/>
+          <w:szCs w:val="24"/>
+          <w:lang w:val="es-CO"/>
+        </w:rPr>
+        <w:t xml:space="preserve"> cliente. </w:t>
+      </w:r>
+    </w:p>
+    <w:p>
+      <w:pPr>
+        <w:pStyle w:val="Prrafodelista"/>
+        <w:numPr>
+          <w:ilvl w:val="1"/>
+          <w:numId w:val="10"/>
+        </w:numPr>
+        <w:spacing w:after="160" w:line="240" w:lineRule="auto"/>
+        <w:rPr>
+          <w:rFonts w:ascii="Tahoma" w:hAnsi="Tahoma" w:cs="Tahoma"/>
+          <w:noProof/>
+          <w:sz w:val="24"/>
+          <w:szCs w:val="24"/>
+          <w:lang w:val="es-CO"/>
+        </w:rPr>
+      </w:pPr>
+      <w:r>
+        <w:rPr>
+          <w:rFonts w:ascii="Tahoma" w:hAnsi="Tahoma" w:cs="Tahoma"/>
+          <w:sz w:val="24"/>
+          <w:szCs w:val="24"/>
+          <w:u w:val="single"/>
+          <w:lang w:val="es-CO"/>
+        </w:rPr>
+        <w:t>Disparador:</w:t>
+      </w:r>
+      <w:r>
+        <w:rPr>
+          <w:rFonts w:ascii="Tahoma" w:hAnsi="Tahoma" w:cs="Tahoma"/>
+          <w:sz w:val="24"/>
+          <w:szCs w:val="24"/>
+          <w:lang w:val="es-CO"/>
+        </w:rPr>
+        <w:t xml:space="preserve"> </w:t>
+      </w:r>
+      <w:r>
+        <w:rPr>
+          <w:rFonts w:ascii="Tahoma" w:hAnsi="Tahoma" w:cs="Tahoma"/>
+          <w:sz w:val="24"/>
+          <w:szCs w:val="24"/>
+          <w:lang w:val="es-CO"/>
+        </w:rPr>
+        <w:t>Selección del cierre de sesión</w:t>
+      </w:r>
+    </w:p>
+    <w:p>
+      <w:pPr>
+        <w:pStyle w:val="Prrafodelista"/>
+        <w:numPr>
+          <w:ilvl w:val="0"/>
+          <w:numId w:val="9"/>
+        </w:numPr>
+        <w:spacing w:after="160" w:line="240" w:lineRule="auto"/>
+        <w:rPr>
+          <w:rFonts w:ascii="Tahoma" w:hAnsi="Tahoma" w:cs="Tahoma"/>
+          <w:noProof/>
+          <w:sz w:val="24"/>
+          <w:szCs w:val="24"/>
+          <w:lang w:val="es-CO"/>
+        </w:rPr>
+      </w:pPr>
+      <w:r>
+        <w:rPr>
+          <w:rFonts w:ascii="Tahoma" w:hAnsi="Tahoma" w:cs="Tahoma"/>
+          <w:b/>
+          <w:sz w:val="24"/>
+          <w:szCs w:val="24"/>
+          <w:lang w:val="es-CO"/>
+        </w:rPr>
+        <w:t>Escenario principal de éxito:</w:t>
+      </w:r>
+    </w:p>
+    <w:p>
+      <w:pPr>
+        <w:pStyle w:val="Prrafodelista"/>
+        <w:numPr>
+          <w:ilvl w:val="1"/>
+          <w:numId w:val="9"/>
+        </w:numPr>
+        <w:spacing w:after="160" w:line="240" w:lineRule="auto"/>
+        <w:rPr>
+          <w:rFonts w:ascii="Tahoma" w:hAnsi="Tahoma" w:cs="Tahoma"/>
+          <w:noProof/>
+          <w:sz w:val="24"/>
+          <w:szCs w:val="24"/>
+          <w:lang w:val="es-CO"/>
+        </w:rPr>
+      </w:pPr>
+      <w:r>
+        <w:rPr>
+          <w:rFonts w:ascii="Tahoma" w:hAnsi="Tahoma" w:cs="Tahoma"/>
+          <w:sz w:val="24"/>
+          <w:szCs w:val="24"/>
+          <w:lang w:val="es-CO"/>
+        </w:rPr>
+        <w:t>El usuario elige cerrar sesión</w:t>
+      </w:r>
+      <w:r>
+        <w:rPr>
+          <w:rFonts w:ascii="Tahoma" w:hAnsi="Tahoma" w:cs="Tahoma"/>
+          <w:sz w:val="24"/>
+          <w:szCs w:val="24"/>
+          <w:lang w:val="es-CO"/>
+        </w:rPr>
+        <w:t xml:space="preserve">. </w:t>
+      </w:r>
+    </w:p>
+    <w:p>
+      <w:pPr>
+        <w:pStyle w:val="Prrafodelista"/>
+        <w:numPr>
+          <w:ilvl w:val="1"/>
+          <w:numId w:val="9"/>
+        </w:numPr>
+        <w:spacing w:after="160" w:line="240" w:lineRule="auto"/>
+        <w:rPr>
+          <w:rFonts w:ascii="Tahoma" w:hAnsi="Tahoma" w:cs="Tahoma"/>
+          <w:noProof/>
+          <w:sz w:val="24"/>
+          <w:szCs w:val="24"/>
+          <w:lang w:val="es-CO"/>
+        </w:rPr>
+      </w:pPr>
+      <w:r>
+        <w:rPr>
+          <w:rFonts w:ascii="Tahoma" w:hAnsi="Tahoma" w:cs="Tahoma"/>
+          <w:sz w:val="24"/>
+          <w:szCs w:val="24"/>
+          <w:lang w:val="es-CO"/>
+        </w:rPr>
+        <w:t>El sistema recibe la solicitud y cierra la sesión del usuario</w:t>
+      </w:r>
+      <w:r>
+        <w:rPr>
+          <w:rFonts w:ascii="Tahoma" w:hAnsi="Tahoma" w:cs="Tahoma"/>
+          <w:sz w:val="24"/>
+          <w:szCs w:val="24"/>
+          <w:lang w:val="es-CO"/>
+        </w:rPr>
+        <w:t>.</w:t>
+      </w:r>
+    </w:p>
+    <w:p>
+      <w:pPr>
+        <w:pStyle w:val="Prrafodelista"/>
+        <w:numPr>
+          <w:ilvl w:val="1"/>
+          <w:numId w:val="9"/>
+        </w:numPr>
+        <w:spacing w:after="160" w:line="240" w:lineRule="auto"/>
+        <w:rPr>
+          <w:rFonts w:ascii="Tahoma" w:hAnsi="Tahoma" w:cs="Tahoma"/>
+          <w:noProof/>
+          <w:sz w:val="24"/>
+          <w:szCs w:val="24"/>
+          <w:lang w:val="es-CO"/>
+        </w:rPr>
+      </w:pPr>
+      <w:r>
+        <w:rPr>
+          <w:rFonts w:ascii="Tahoma" w:hAnsi="Tahoma" w:cs="Tahoma"/>
+          <w:noProof/>
+          <w:sz w:val="24"/>
+          <w:szCs w:val="24"/>
+          <w:lang w:val="es-CO"/>
+        </w:rPr>
+        <w:t>El</w:t>
+      </w:r>
+      <w:r>
+        <w:rPr>
+          <w:rFonts w:ascii="Tahoma" w:hAnsi="Tahoma" w:cs="Tahoma"/>
+          <w:noProof/>
+          <w:sz w:val="24"/>
+          <w:szCs w:val="24"/>
+          <w:lang w:val="es-CO"/>
+        </w:rPr>
+        <w:t xml:space="preserve"> usuario es enviado a la portada y se le notifica que ha cerrado su sesión</w:t>
+      </w:r>
+      <w:r>
+        <w:rPr>
+          <w:rFonts w:ascii="Tahoma" w:hAnsi="Tahoma" w:cs="Tahoma"/>
+          <w:noProof/>
+          <w:sz w:val="24"/>
+          <w:szCs w:val="24"/>
+          <w:lang w:val="es-CO"/>
+        </w:rPr>
+        <w:t>.</w:t>
+      </w:r>
+    </w:p>
+    <w:p>
+      <w:pPr>
+        <w:pStyle w:val="Prrafodelista"/>
+        <w:numPr>
+          <w:ilvl w:val="0"/>
+          <w:numId w:val="9"/>
+        </w:numPr>
+        <w:spacing w:after="160" w:line="240" w:lineRule="auto"/>
+        <w:rPr>
+          <w:rFonts w:ascii="Tahoma" w:hAnsi="Tahoma" w:cs="Tahoma"/>
+          <w:b/>
+          <w:noProof/>
+          <w:sz w:val="24"/>
+          <w:szCs w:val="24"/>
+          <w:lang w:val="es-CO"/>
+        </w:rPr>
+      </w:pPr>
+      <w:r>
+        <w:rPr>
+          <w:rFonts w:ascii="Tahoma" w:hAnsi="Tahoma" w:cs="Tahoma"/>
+          <w:b/>
+          <w:sz w:val="24"/>
+          <w:szCs w:val="24"/>
+          <w:lang w:val="es-CO"/>
+        </w:rPr>
+        <w:t>Escenarios de Excepción</w:t>
+      </w:r>
+    </w:p>
+    <w:p>
+      <w:pPr>
+        <w:pStyle w:val="Prrafodelista"/>
+        <w:numPr>
+          <w:ilvl w:val="1"/>
+          <w:numId w:val="12"/>
+        </w:numPr>
+        <w:spacing w:after="160" w:line="240" w:lineRule="auto"/>
+        <w:rPr>
+          <w:rFonts w:ascii="Tahoma" w:hAnsi="Tahoma" w:cs="Tahoma"/>
+          <w:noProof/>
+          <w:sz w:val="24"/>
+          <w:szCs w:val="24"/>
+          <w:lang w:val="es-CO"/>
+        </w:rPr>
+      </w:pPr>
+      <w:r>
+        <w:rPr>
+          <w:rFonts w:ascii="Tahoma" w:hAnsi="Tahoma" w:cs="Tahoma"/>
+          <w:sz w:val="24"/>
+          <w:szCs w:val="24"/>
+          <w:lang w:val="es-CO"/>
+        </w:rPr>
+        <w:t>(I</w:t>
+      </w:r>
+      <w:r>
+        <w:rPr>
+          <w:rFonts w:ascii="Tahoma" w:hAnsi="Tahoma" w:cs="Tahoma"/>
+          <w:sz w:val="24"/>
+          <w:szCs w:val="24"/>
+          <w:lang w:val="es-CO"/>
+        </w:rPr>
+        <w:t>I</w:t>
+      </w:r>
+      <w:r>
+        <w:rPr>
+          <w:rFonts w:ascii="Tahoma" w:hAnsi="Tahoma" w:cs="Tahoma"/>
+          <w:sz w:val="24"/>
+          <w:szCs w:val="24"/>
+          <w:lang w:val="es-CO"/>
+        </w:rPr>
+        <w:t xml:space="preserve">) </w:t>
+      </w:r>
+      <w:r>
+        <w:rPr>
+          <w:rFonts w:ascii="Tahoma" w:hAnsi="Tahoma" w:cs="Tahoma"/>
+          <w:sz w:val="24"/>
+          <w:szCs w:val="24"/>
+          <w:lang w:val="es-CO"/>
+        </w:rPr>
+        <w:t>El sistema no cierra la sesión y todavía se puede acceder a la cuenta del usuario.</w:t>
+      </w:r>
+      <w:r>
+        <w:rPr>
+          <w:rFonts w:ascii="Tahoma" w:hAnsi="Tahoma" w:cs="Tahoma"/>
+          <w:sz w:val="24"/>
+          <w:szCs w:val="24"/>
+          <w:lang w:val="es-CO"/>
+        </w:rPr>
+        <w:t xml:space="preserve"> </w:t>
+      </w:r>
+      <w:r>
+        <w:rPr>
+          <w:rFonts w:ascii="Tahoma" w:hAnsi="Tahoma" w:cs="Tahoma"/>
+          <w:sz w:val="24"/>
+          <w:szCs w:val="24"/>
+          <w:lang w:val="es-CO"/>
+        </w:rPr>
+        <w:t xml:space="preserve"> </w:t>
+      </w:r>
+    </w:p>
+    <w:p>
+      <w:pPr>
+        <w:pStyle w:val="Prrafodelista"/>
+        <w:numPr>
+          <w:ilvl w:val="1"/>
+          <w:numId w:val="12"/>
+        </w:numPr>
+        <w:spacing w:after="160" w:line="240" w:lineRule="auto"/>
+        <w:rPr>
+          <w:rFonts w:ascii="Tahoma" w:hAnsi="Tahoma" w:cs="Tahoma"/>
+          <w:noProof/>
+          <w:sz w:val="24"/>
+          <w:szCs w:val="24"/>
+          <w:lang w:val="es-CO"/>
+        </w:rPr>
+      </w:pPr>
+      <w:r>
+        <w:rPr>
+          <w:rFonts w:ascii="Tahoma" w:hAnsi="Tahoma" w:cs="Tahoma"/>
+          <w:sz w:val="24"/>
+          <w:szCs w:val="24"/>
+          <w:lang w:val="es-CO"/>
+        </w:rPr>
+        <w:t>(Todos los pasos)</w:t>
+      </w:r>
+      <w:r>
+        <w:rPr>
+          <w:rFonts w:ascii="Tahoma" w:hAnsi="Tahoma" w:cs="Tahoma"/>
+          <w:sz w:val="24"/>
+          <w:szCs w:val="24"/>
+          <w:lang w:val="es-CO"/>
+        </w:rPr>
+        <w:t>Se caiga la red o el servidor al momento de ingresar a su cuenta</w:t>
+      </w:r>
+      <w:r>
+        <w:rPr>
+          <w:rFonts w:ascii="Tahoma" w:hAnsi="Tahoma" w:cs="Tahoma"/>
+          <w:sz w:val="24"/>
+          <w:szCs w:val="24"/>
+          <w:lang w:val="es-CO"/>
+        </w:rPr>
+        <w:t>.</w:t>
+      </w:r>
+    </w:p>
+    <w:p>
+      <w:pPr>
+        <w:pStyle w:val="Prrafodelista"/>
+        <w:numPr>
+          <w:ilvl w:val="0"/>
+          <w:numId w:val="9"/>
+        </w:numPr>
+        <w:spacing w:after="160" w:line="240" w:lineRule="auto"/>
+        <w:rPr>
+          <w:rFonts w:ascii="Tahoma" w:hAnsi="Tahoma" w:cs="Tahoma"/>
+          <w:b/>
+          <w:noProof/>
+          <w:sz w:val="24"/>
+          <w:szCs w:val="24"/>
+          <w:lang w:val="es-CO"/>
+        </w:rPr>
+      </w:pPr>
+      <w:r>
+        <w:rPr>
+          <w:rFonts w:ascii="Tahoma" w:hAnsi="Tahoma" w:cs="Tahoma"/>
+          <w:b/>
+          <w:sz w:val="24"/>
+          <w:szCs w:val="24"/>
+          <w:lang w:val="es-CO"/>
+        </w:rPr>
+        <w:t xml:space="preserve">Información relacionada: </w:t>
+      </w:r>
+    </w:p>
+    <w:p>
+      <w:pPr>
+        <w:pStyle w:val="Prrafodelista"/>
+        <w:numPr>
+          <w:ilvl w:val="1"/>
+          <w:numId w:val="11"/>
+        </w:numPr>
+        <w:spacing w:after="160" w:line="240" w:lineRule="auto"/>
+        <w:rPr>
+          <w:rFonts w:ascii="Tahoma" w:hAnsi="Tahoma" w:cs="Tahoma"/>
+          <w:noProof/>
+          <w:sz w:val="24"/>
+          <w:szCs w:val="24"/>
+          <w:lang w:val="es-CO"/>
+        </w:rPr>
+      </w:pPr>
+      <w:r>
+        <w:rPr>
+          <w:rFonts w:ascii="Tahoma" w:hAnsi="Tahoma" w:cs="Tahoma"/>
+          <w:sz w:val="24"/>
+          <w:szCs w:val="24"/>
+          <w:lang w:val="es-CO"/>
+        </w:rPr>
+        <w:t xml:space="preserve">Prioridad: </w:t>
+      </w:r>
+      <w:r>
+        <w:rPr>
+          <w:rFonts w:ascii="Tahoma" w:hAnsi="Tahoma" w:cs="Tahoma"/>
+          <w:sz w:val="24"/>
+          <w:szCs w:val="24"/>
+          <w:lang w:val="es-CO"/>
+        </w:rPr>
+        <w:t>Máxima</w:t>
+      </w:r>
+    </w:p>
+    <w:p>
+      <w:pPr>
+        <w:pStyle w:val="Prrafodelista"/>
+        <w:numPr>
+          <w:ilvl w:val="1"/>
+          <w:numId w:val="11"/>
+        </w:numPr>
+        <w:spacing w:after="160" w:line="240" w:lineRule="auto"/>
+        <w:rPr>
+          <w:rFonts w:ascii="Tahoma" w:hAnsi="Tahoma" w:cs="Tahoma"/>
+          <w:noProof/>
+          <w:sz w:val="24"/>
+          <w:szCs w:val="24"/>
+          <w:lang w:val="es-CO"/>
+        </w:rPr>
+      </w:pPr>
+      <w:r>
+        <w:rPr>
+          <w:rFonts w:ascii="Tahoma" w:hAnsi="Tahoma" w:cs="Tahoma"/>
+          <w:sz w:val="24"/>
+          <w:szCs w:val="24"/>
+          <w:lang w:val="es-CO"/>
+        </w:rPr>
+        <w:t xml:space="preserve">Objetivo del rendimiento: </w:t>
+      </w:r>
+      <w:r>
+        <w:rPr>
+          <w:rFonts w:ascii="Tahoma" w:hAnsi="Tahoma" w:cs="Tahoma"/>
+          <w:sz w:val="24"/>
+          <w:szCs w:val="24"/>
+          <w:lang w:val="es-CO"/>
+        </w:rPr>
+        <w:t>cierre de cuenta inmediato.</w:t>
+      </w:r>
+      <w:r>
+        <w:rPr>
+          <w:rFonts w:ascii="Tahoma" w:hAnsi="Tahoma" w:cs="Tahoma"/>
+          <w:sz w:val="24"/>
+          <w:szCs w:val="24"/>
+          <w:lang w:val="es-CO"/>
+        </w:rPr>
+        <w:t xml:space="preserve"> </w:t>
+      </w:r>
+    </w:p>
+    <w:p>
+      <w:pPr>
+        <w:pStyle w:val="Prrafodelista"/>
+        <w:numPr>
+          <w:ilvl w:val="1"/>
+          <w:numId w:val="11"/>
+        </w:numPr>
+        <w:spacing w:after="160" w:line="240" w:lineRule="auto"/>
+        <w:rPr>
+          <w:rFonts w:ascii="Tahoma" w:hAnsi="Tahoma" w:cs="Tahoma"/>
+          <w:noProof/>
+          <w:sz w:val="24"/>
+          <w:szCs w:val="24"/>
+          <w:lang w:val="es-CO"/>
+        </w:rPr>
+      </w:pPr>
+      <w:r>
+        <w:rPr>
+          <w:rFonts w:ascii="Tahoma" w:hAnsi="Tahoma" w:cs="Tahoma"/>
+          <w:sz w:val="24"/>
+          <w:szCs w:val="24"/>
+          <w:lang w:val="es-CO"/>
+        </w:rPr>
+        <w:t xml:space="preserve">Frecuencia: Se desconoce ya que depende del usuario. </w:t>
+      </w:r>
+    </w:p>
+    <w:p>
+      <w:pPr>
+        <w:pStyle w:val="Prrafodelista"/>
+        <w:numPr>
+          <w:ilvl w:val="1"/>
+          <w:numId w:val="11"/>
+        </w:numPr>
+        <w:spacing w:after="160" w:line="240" w:lineRule="auto"/>
+        <w:rPr>
+          <w:rFonts w:ascii="Tahoma" w:hAnsi="Tahoma" w:cs="Tahoma"/>
+          <w:noProof/>
+          <w:sz w:val="24"/>
+          <w:szCs w:val="24"/>
+          <w:lang w:val="es-CO"/>
+        </w:rPr>
+      </w:pPr>
+      <w:r>
+        <w:rPr>
+          <w:rFonts w:ascii="Tahoma" w:hAnsi="Tahoma" w:cs="Tahoma"/>
+          <w:sz w:val="24"/>
+          <w:szCs w:val="24"/>
+          <w:lang w:val="es-CO"/>
+        </w:rPr>
+        <w:t xml:space="preserve">Casos de uso subordinados: N/A. </w:t>
+      </w:r>
+    </w:p>
+    <w:p>
+      <w:pPr>
+        <w:pStyle w:val="Prrafodelista"/>
+        <w:numPr>
+          <w:ilvl w:val="1"/>
+          <w:numId w:val="11"/>
+        </w:numPr>
+        <w:spacing w:after="160" w:line="240" w:lineRule="auto"/>
+        <w:rPr>
+          <w:rFonts w:ascii="Tahoma" w:hAnsi="Tahoma" w:cs="Tahoma"/>
+          <w:noProof/>
+          <w:sz w:val="24"/>
+          <w:szCs w:val="24"/>
+          <w:lang w:val="es-CO"/>
+        </w:rPr>
+      </w:pPr>
+      <w:r>
+        <w:rPr>
+          <w:rFonts w:ascii="Tahoma" w:hAnsi="Tahoma" w:cs="Tahoma"/>
+          <w:sz w:val="24"/>
+          <w:szCs w:val="24"/>
+          <w:lang w:val="es-CO"/>
+        </w:rPr>
+        <w:t>Canal con el actor principal: Red, ya que por internet hace la petición al sistema.</w:t>
+      </w:r>
+    </w:p>
+    <w:p>
+      <w:pPr>
+        <w:pStyle w:val="Prrafodelista"/>
+        <w:numPr>
+          <w:ilvl w:val="1"/>
+          <w:numId w:val="11"/>
+        </w:numPr>
+        <w:spacing w:after="160" w:line="240" w:lineRule="auto"/>
+        <w:rPr>
+          <w:rFonts w:ascii="Tahoma" w:hAnsi="Tahoma" w:cs="Tahoma"/>
+          <w:noProof/>
+          <w:sz w:val="24"/>
+          <w:szCs w:val="24"/>
+          <w:lang w:val="es-CO"/>
+        </w:rPr>
+      </w:pPr>
+      <w:r>
+        <w:rPr>
+          <w:rFonts w:ascii="Tahoma" w:hAnsi="Tahoma" w:cs="Tahoma"/>
+          <w:sz w:val="24"/>
+          <w:szCs w:val="24"/>
+          <w:lang w:val="es-CO"/>
+        </w:rPr>
+        <w:t xml:space="preserve">Actores secundarios: N/A. </w:t>
+      </w:r>
+    </w:p>
+    <w:p>
+      <w:pPr>
+        <w:pStyle w:val="Prrafodelista"/>
+        <w:numPr>
+          <w:ilvl w:val="1"/>
+          <w:numId w:val="11"/>
+        </w:numPr>
+        <w:spacing w:after="160" w:line="240" w:lineRule="auto"/>
+        <w:rPr>
+          <w:rFonts w:ascii="Tahoma" w:hAnsi="Tahoma" w:cs="Tahoma"/>
+          <w:noProof/>
+          <w:sz w:val="24"/>
+          <w:szCs w:val="24"/>
+          <w:lang w:val="es-CO"/>
+        </w:rPr>
+      </w:pPr>
+      <w:r>
+        <w:rPr>
+          <w:rFonts w:ascii="Tahoma" w:hAnsi="Tahoma" w:cs="Tahoma"/>
+          <w:sz w:val="24"/>
+          <w:szCs w:val="24"/>
+          <w:lang w:val="es-CO"/>
+        </w:rPr>
+        <w:t xml:space="preserve">Canal con los actores secundarios: N/A </w:t>
+      </w:r>
+    </w:p>
+    <w:p>
+      <w:pPr>
+        <w:spacing w:after="160" w:line="240" w:lineRule="auto"/>
+        <w:rPr>
+          <w:rFonts w:ascii="Tahoma" w:hAnsi="Tahoma" w:cs="Tahoma"/>
+          <w:noProof/>
+          <w:sz w:val="24"/>
+          <w:szCs w:val="24"/>
+          <w:lang w:val="es-CO"/>
+        </w:rPr>
+      </w:pPr>
+    </w:p>
+    <w:p>
+      <w:pPr>
+        <w:pStyle w:val="Prrafodelista"/>
+        <w:spacing w:after="160" w:line="240" w:lineRule="auto"/>
+        <w:ind w:left="1440"/>
+        <w:jc w:val="both"/>
+        <w:rPr>
+          <w:rFonts w:ascii="Tahoma" w:hAnsi="Tahoma" w:cs="Tahoma"/>
+          <w:noProof/>
+          <w:sz w:val="24"/>
+          <w:szCs w:val="24"/>
+          <w:lang w:val="es-CO"/>
+        </w:rPr>
+      </w:pPr>
     </w:p>
     <w:sectPr>
       <w:pgSz w:w="12240" w:h="15840"/>
@@ -26498,7 +28525,7 @@
 </file>
 
 <file path=customXml/itemProps1.xml><?xml version="1.0" encoding="utf-8"?>
-<ds:datastoreItem xmlns:ds="http://schemas.openxmlformats.org/officeDocument/2006/customXml" ds:itemID="{2888E3AC-3DB1-4C69-8832-A731AA07324E}">
+<ds:datastoreItem xmlns:ds="http://schemas.openxmlformats.org/officeDocument/2006/customXml" ds:itemID="{55200A0C-28EF-45DE-B7C1-1B6F9FC0B849}">
   <ds:schemaRefs>
     <ds:schemaRef ds:uri="http://schemas.openxmlformats.org/officeDocument/2006/bibliography"/>
   </ds:schemaRefs>

</xml_diff>